<commit_message>
version word du rapport
</commit_message>
<xml_diff>
--- a/Lab3/ENV-542 - ASP - Lab 3 - Acquisition - Student 2020 4 1.docx
+++ b/Lab3/ENV-542 - ASP - Lab 3 - Acquisition - Student 2020 4 1.docx
@@ -585,47 +585,68 @@
           <w:rStyle w:val="Titredulivre"/>
           <w:b w:val="0"/>
         </w:rPr>
-        <w:t xml:space="preserve"> name :</w:t>
-      </w:r>
+        <w:t xml:space="preserve"> </w:t>
+      </w:r>
+      <w:proofErr w:type="gramStart"/>
       <w:r>
         <w:rPr>
           <w:rStyle w:val="Titredulivre"/>
           <w:b w:val="0"/>
         </w:rPr>
-        <w:t xml:space="preserve"> </w:t>
-      </w:r>
+        <w:t>name :</w:t>
+      </w:r>
+      <w:proofErr w:type="gramEnd"/>
       <w:r>
         <w:rPr>
           <w:rStyle w:val="Titredulivre"/>
           <w:b w:val="0"/>
         </w:rPr>
-        <w:t xml:space="preserve">Stéphanie Lebrun, </w:t>
-      </w:r>
-      <w:proofErr w:type="spellStart"/>
+        <w:t xml:space="preserve"> </w:t>
+      </w:r>
       <w:r>
         <w:rPr>
           <w:rStyle w:val="Titredulivre"/>
           <w:b w:val="0"/>
-        </w:rPr>
-        <w:t>Albéric</w:t>
-      </w:r>
-      <w:proofErr w:type="spellEnd"/>
+          <w:color w:val="C00000"/>
+        </w:rPr>
+        <w:t xml:space="preserve">Stéphanie Lebrun, </w:t>
+      </w:r>
+      <w:proofErr w:type="spellStart"/>
       <w:r>
         <w:rPr>
           <w:rStyle w:val="Titredulivre"/>
           <w:b w:val="0"/>
-        </w:rPr>
-        <w:t xml:space="preserve"> de </w:t>
-      </w:r>
-      <w:proofErr w:type="spellStart"/>
+          <w:color w:val="C00000"/>
+        </w:rPr>
+        <w:t>Albéric</w:t>
+      </w:r>
+      <w:proofErr w:type="spellEnd"/>
       <w:r>
         <w:rPr>
           <w:rStyle w:val="Titredulivre"/>
           <w:b w:val="0"/>
+          <w:color w:val="C00000"/>
+        </w:rPr>
+        <w:t xml:space="preserve"> de </w:t>
+      </w:r>
+      <w:proofErr w:type="spellStart"/>
+      <w:r>
+        <w:rPr>
+          <w:rStyle w:val="Titredulivre"/>
+          <w:b w:val="0"/>
+          <w:color w:val="C00000"/>
         </w:rPr>
         <w:t>lajarte</w:t>
       </w:r>
       <w:proofErr w:type="spellEnd"/>
+      <w:r>
+        <w:rPr>
+          <w:rStyle w:val="Titredulivre"/>
+          <w:b w:val="0"/>
+          <w:color w:val="C00000"/>
+        </w:rPr>
+        <w:t xml:space="preserve"> </w:t>
+      </w:r>
     </w:p>
     <w:p>
       <w:pPr>
@@ -1523,6 +1544,7 @@
         <w:t xml:space="preserve">se the function </w:t>
       </w:r>
       <w:proofErr w:type="spellStart"/>
+      <w:proofErr w:type="gramStart"/>
       <w:r>
         <w:rPr>
           <w:rFonts w:ascii="Courier New" w:hAnsi="Courier New" w:cs="Courier New"/>
@@ -1535,7 +1557,14 @@
         <w:rPr>
           <w:szCs w:val="21"/>
         </w:rPr>
-        <w:t>()</w:t>
+        <w:t>(</w:t>
+      </w:r>
+      <w:proofErr w:type="gramEnd"/>
+      <w:r>
+        <w:rPr>
+          <w:szCs w:val="21"/>
+        </w:rPr>
+        <w:t>)</w:t>
       </w:r>
       <w:r>
         <w:t xml:space="preserve"> to generate </w:t>
@@ -2488,7 +2517,7 @@
                 <v:shape id="_x0000_i1025" type="#_x0000_t75" alt="" style="width:257.9pt;height:278.85pt;mso-width-percent:0;mso-height-percent:0;mso-width-percent:0;mso-height-percent:0" o:ole="">
                   <v:imagedata r:id="rId8" o:title=""/>
                 </v:shape>
-                <o:OLEObject Type="Embed" ProgID="Visio.Drawing.11" ShapeID="_x0000_i1025" DrawAspect="Content" ObjectID="_1647278374" r:id="rId9"/>
+                <o:OLEObject Type="Embed" ProgID="Visio.Drawing.11" ShapeID="_x0000_i1025" DrawAspect="Content" ObjectID="_1647374672" r:id="rId9"/>
               </w:object>
             </w:r>
           </w:p>
@@ -2657,6 +2686,7 @@
         <w:t xml:space="preserve"> = </w:t>
       </w:r>
       <w:proofErr w:type="spellStart"/>
+      <w:proofErr w:type="gramStart"/>
       <w:r>
         <w:rPr>
           <w:rFonts w:ascii="Courier New" w:hAnsi="Courier New" w:cs="Courier New"/>
@@ -2670,7 +2700,15 @@
           <w:rFonts w:ascii="Courier New" w:hAnsi="Courier New" w:cs="Courier New"/>
           <w:szCs w:val="21"/>
         </w:rPr>
-        <w:t>(signal_1, signal_2)</w:t>
+        <w:t>(</w:t>
+      </w:r>
+      <w:proofErr w:type="gramEnd"/>
+      <w:r>
+        <w:rPr>
+          <w:rFonts w:ascii="Courier New" w:hAnsi="Courier New" w:cs="Courier New"/>
+          <w:szCs w:val="21"/>
+        </w:rPr>
+        <w:t>signal_1, signal_2)</w:t>
       </w:r>
     </w:p>
     <w:p>
@@ -2726,6 +2764,7 @@
         <w:t xml:space="preserve"> </w:t>
       </w:r>
       <w:proofErr w:type="spellStart"/>
+      <w:proofErr w:type="gramStart"/>
       <w:r>
         <w:rPr>
           <w:rFonts w:ascii="Courier New" w:hAnsi="Courier New" w:cs="Courier New"/>
@@ -2741,6 +2780,7 @@
         </w:rPr>
         <w:t>(</w:t>
       </w:r>
+      <w:proofErr w:type="gramEnd"/>
       <w:r>
         <w:rPr>
           <w:rFonts w:ascii="Courier New" w:hAnsi="Courier New" w:cs="Courier New"/>
@@ -2871,6 +2911,7 @@
         <w:t xml:space="preserve"> </w:t>
       </w:r>
       <w:proofErr w:type="spellStart"/>
+      <w:proofErr w:type="gramStart"/>
       <w:r>
         <w:rPr>
           <w:rFonts w:ascii="Courier New" w:hAnsi="Courier New" w:cs="Courier New"/>
@@ -2884,7 +2925,15 @@
           <w:rFonts w:ascii="Courier New" w:hAnsi="Courier New" w:cs="Courier New"/>
           <w:szCs w:val="21"/>
         </w:rPr>
-        <w:t>(PRN_1</w:t>
+        <w:t>(</w:t>
+      </w:r>
+      <w:proofErr w:type="gramEnd"/>
+      <w:r>
+        <w:rPr>
+          <w:rFonts w:ascii="Courier New" w:hAnsi="Courier New" w:cs="Courier New"/>
+          <w:szCs w:val="21"/>
+        </w:rPr>
+        <w:t>PRN_1</w:t>
       </w:r>
       <w:r>
         <w:rPr>
@@ -3332,6 +3381,7 @@
         <w:t xml:space="preserve"> </w:t>
       </w:r>
       <w:proofErr w:type="spellStart"/>
+      <w:proofErr w:type="gramStart"/>
       <w:r>
         <w:rPr>
           <w:rFonts w:ascii="Courier New" w:hAnsi="Courier New" w:cs="Courier New"/>
@@ -3345,7 +3395,15 @@
           <w:rFonts w:ascii="Courier New" w:hAnsi="Courier New" w:cs="Courier New"/>
           <w:szCs w:val="21"/>
         </w:rPr>
-        <w:t>(PRN_</w:t>
+        <w:t>(</w:t>
+      </w:r>
+      <w:proofErr w:type="gramEnd"/>
+      <w:r>
+        <w:rPr>
+          <w:rFonts w:ascii="Courier New" w:hAnsi="Courier New" w:cs="Courier New"/>
+          <w:szCs w:val="21"/>
+        </w:rPr>
+        <w:t>PRN_</w:t>
       </w:r>
       <w:r>
         <w:rPr>
@@ -3739,6 +3797,30 @@
       <w:pPr>
         <w:jc w:val="center"/>
         <w:rPr>
+          <w:rFonts w:ascii="Courier New" w:hAnsi="Courier New" w:cs="Courier New"/>
+          <w:color w:val="228B22"/>
+          <w:sz w:val="18"/>
+          <w:szCs w:val="20"/>
+          <w:lang w:eastAsia="en-GB"/>
+        </w:rPr>
+      </w:pPr>
+    </w:p>
+    <w:p>
+      <w:pPr>
+        <w:jc w:val="center"/>
+        <w:rPr>
+          <w:rFonts w:ascii="Courier New" w:hAnsi="Courier New" w:cs="Courier New"/>
+          <w:color w:val="228B22"/>
+          <w:sz w:val="18"/>
+          <w:szCs w:val="20"/>
+          <w:lang w:eastAsia="en-GB"/>
+        </w:rPr>
+      </w:pPr>
+    </w:p>
+    <w:p>
+      <w:pPr>
+        <w:jc w:val="center"/>
+        <w:rPr>
           <w:rFonts w:ascii="Tahoma" w:hAnsi="Tahoma" w:cs="Tahoma"/>
           <w:sz w:val="22"/>
           <w:szCs w:val="22"/>
@@ -3810,13 +3892,15 @@
       <w:pPr>
         <w:rPr>
           <w:rFonts w:ascii="Tahoma" w:hAnsi="Tahoma" w:cs="Tahoma"/>
-          <w:sz w:val="22"/>
-          <w:szCs w:val="22"/>
-        </w:rPr>
-      </w:pPr>
-      <w:r>
-        <w:rPr>
-          <w:rFonts w:ascii="Tahoma" w:hAnsi="Tahoma" w:cs="Tahoma"/>
+          <w:color w:val="C00000"/>
+          <w:sz w:val="22"/>
+          <w:szCs w:val="22"/>
+        </w:rPr>
+      </w:pPr>
+      <w:r>
+        <w:rPr>
+          <w:rFonts w:ascii="Tahoma" w:hAnsi="Tahoma" w:cs="Tahoma"/>
+          <w:color w:val="C00000"/>
           <w:sz w:val="22"/>
           <w:szCs w:val="22"/>
         </w:rPr>
@@ -3827,30 +3911,54 @@
       <w:pPr>
         <w:rPr>
           <w:rFonts w:ascii="Tahoma" w:hAnsi="Tahoma" w:cs="Tahoma"/>
-          <w:sz w:val="22"/>
-          <w:szCs w:val="22"/>
-        </w:rPr>
-      </w:pPr>
-    </w:p>
-    <w:p>
-      <w:pPr>
-        <w:rPr>
-          <w:rFonts w:ascii="Tahoma" w:hAnsi="Tahoma" w:cs="Tahoma"/>
-          <w:sz w:val="22"/>
-          <w:szCs w:val="22"/>
-        </w:rPr>
-      </w:pPr>
-      <w:r>
-        <w:rPr>
-          <w:rFonts w:ascii="Tahoma" w:hAnsi="Tahoma" w:cs="Tahoma"/>
-          <w:sz w:val="22"/>
-          <w:szCs w:val="22"/>
-        </w:rPr>
-        <w:t>When the two signals don’t correlate, we should expect a zero mean noise, with</w:t>
-      </w:r>
-      <w:r>
-        <w:rPr>
-          <w:rFonts w:ascii="Tahoma" w:hAnsi="Tahoma" w:cs="Tahoma"/>
+          <w:color w:val="C00000"/>
+          <w:sz w:val="22"/>
+          <w:szCs w:val="22"/>
+        </w:rPr>
+      </w:pPr>
+    </w:p>
+    <w:p>
+      <w:pPr>
+        <w:rPr>
+          <w:rFonts w:ascii="Tahoma" w:hAnsi="Tahoma" w:cs="Tahoma"/>
+          <w:color w:val="C00000"/>
+          <w:sz w:val="22"/>
+          <w:szCs w:val="22"/>
+        </w:rPr>
+      </w:pPr>
+      <w:r>
+        <w:rPr>
+          <w:rFonts w:ascii="Tahoma" w:hAnsi="Tahoma" w:cs="Tahoma"/>
+          <w:color w:val="C00000"/>
+          <w:sz w:val="22"/>
+          <w:szCs w:val="22"/>
+        </w:rPr>
+        <w:t xml:space="preserve">When the two signals don’t correlate, we should expect a </w:t>
+      </w:r>
+      <w:proofErr w:type="gramStart"/>
+      <w:r>
+        <w:rPr>
+          <w:rFonts w:ascii="Tahoma" w:hAnsi="Tahoma" w:cs="Tahoma"/>
+          <w:color w:val="C00000"/>
+          <w:sz w:val="22"/>
+          <w:szCs w:val="22"/>
+        </w:rPr>
+        <w:t>zero mean</w:t>
+      </w:r>
+      <w:proofErr w:type="gramEnd"/>
+      <w:r>
+        <w:rPr>
+          <w:rFonts w:ascii="Tahoma" w:hAnsi="Tahoma" w:cs="Tahoma"/>
+          <w:color w:val="C00000"/>
+          <w:sz w:val="22"/>
+          <w:szCs w:val="22"/>
+        </w:rPr>
+        <w:t xml:space="preserve"> noise, with</w:t>
+      </w:r>
+      <w:r>
+        <w:rPr>
+          <w:rFonts w:ascii="Tahoma" w:hAnsi="Tahoma" w:cs="Tahoma"/>
+          <w:color w:val="C00000"/>
           <w:sz w:val="22"/>
           <w:szCs w:val="22"/>
         </w:rPr>
@@ -3861,82 +3969,104 @@
       <w:pPr>
         <w:rPr>
           <w:rFonts w:ascii="Tahoma" w:hAnsi="Tahoma" w:cs="Tahoma"/>
+          <w:sz w:val="22"/>
+          <w:szCs w:val="22"/>
+        </w:rPr>
+      </w:pPr>
+    </w:p>
+    <w:p>
+      <w:r>
+        <w:rPr>
+          <w:rFonts w:ascii="Tahoma" w:hAnsi="Tahoma" w:cs="Tahoma"/>
+          <w:b/>
+          <w:sz w:val="22"/>
+          <w:szCs w:val="22"/>
+        </w:rPr>
+        <w:t>Q</w:t>
+      </w:r>
+      <w:r>
+        <w:rPr>
+          <w:rFonts w:ascii="Tahoma" w:hAnsi="Tahoma" w:cs="Tahoma"/>
+          <w:b/>
+          <w:sz w:val="22"/>
+          <w:szCs w:val="22"/>
+        </w:rPr>
+        <w:t>.</w:t>
+      </w:r>
+      <w:r>
+        <w:rPr>
+          <w:rFonts w:ascii="Tahoma" w:hAnsi="Tahoma" w:cs="Tahoma"/>
+          <w:b/>
+          <w:sz w:val="22"/>
+          <w:szCs w:val="22"/>
+        </w:rPr>
+        <w:t>2</w:t>
+      </w:r>
+      <w:r>
+        <w:rPr>
+          <w:rFonts w:ascii="Tahoma" w:hAnsi="Tahoma" w:cs="Tahoma"/>
+          <w:sz w:val="22"/>
+          <w:szCs w:val="22"/>
+        </w:rPr>
+        <w:t xml:space="preserve"> </w:t>
+      </w:r>
+      <w:r>
+        <w:t xml:space="preserve">The Gold codes are selected as spreading sequences for the signal because of their </w:t>
+      </w:r>
+      <w:r>
+        <w:t xml:space="preserve">“interesting” </w:t>
+      </w:r>
+      <w:r>
+        <w:t>characteristics. The most important characteristics of the C/A codes are their correlation properties. From your plots</w:t>
+      </w:r>
+      <w:r>
+        <w:t xml:space="preserve"> and the course materials</w:t>
+      </w:r>
+      <w:r>
+        <w:t xml:space="preserve">, can you state the two important correlation properties? </w:t>
+      </w:r>
+    </w:p>
+    <w:p/>
+    <w:p>
+      <w:pPr>
+        <w:rPr>
           <w:color w:val="C00000"/>
           <w:sz w:val="22"/>
           <w:szCs w:val="22"/>
         </w:rPr>
       </w:pPr>
-    </w:p>
-    <w:p>
-      <w:pPr>
-        <w:rPr>
-          <w:rFonts w:ascii="Tahoma" w:hAnsi="Tahoma" w:cs="Tahoma"/>
-          <w:sz w:val="22"/>
-          <w:szCs w:val="22"/>
-        </w:rPr>
-      </w:pPr>
-    </w:p>
-    <w:p>
-      <w:r>
-        <w:rPr>
-          <w:rFonts w:ascii="Tahoma" w:hAnsi="Tahoma" w:cs="Tahoma"/>
-          <w:b/>
-          <w:sz w:val="22"/>
-          <w:szCs w:val="22"/>
-        </w:rPr>
-        <w:t>Q</w:t>
-      </w:r>
-      <w:r>
-        <w:rPr>
-          <w:rFonts w:ascii="Tahoma" w:hAnsi="Tahoma" w:cs="Tahoma"/>
-          <w:b/>
-          <w:sz w:val="22"/>
-          <w:szCs w:val="22"/>
-        </w:rPr>
-        <w:t>.</w:t>
-      </w:r>
-      <w:r>
-        <w:rPr>
-          <w:rFonts w:ascii="Tahoma" w:hAnsi="Tahoma" w:cs="Tahoma"/>
-          <w:b/>
-          <w:sz w:val="22"/>
-          <w:szCs w:val="22"/>
-        </w:rPr>
-        <w:t>2</w:t>
-      </w:r>
-      <w:r>
-        <w:rPr>
-          <w:rFonts w:ascii="Tahoma" w:hAnsi="Tahoma" w:cs="Tahoma"/>
-          <w:sz w:val="22"/>
-          <w:szCs w:val="22"/>
-        </w:rPr>
-        <w:t xml:space="preserve"> </w:t>
-      </w:r>
-      <w:r>
-        <w:t xml:space="preserve">The Gold codes are selected as spreading sequences for the signal because of their </w:t>
-      </w:r>
-      <w:r>
-        <w:t xml:space="preserve">“interesting” </w:t>
-      </w:r>
-      <w:r>
-        <w:t>characteristics. The most important characteristics of the C/A codes are their correlation properties. From your plots</w:t>
-      </w:r>
-      <w:r>
-        <w:t xml:space="preserve"> and the course materials</w:t>
-      </w:r>
-      <w:r>
-        <w:t xml:space="preserve">, can you state the two important correlation properties? </w:t>
-      </w:r>
-    </w:p>
-    <w:p/>
-    <w:p>
-      <w:r>
+      <w:r>
+        <w:rPr>
+          <w:color w:val="C00000"/>
+          <w:sz w:val="22"/>
+          <w:szCs w:val="22"/>
+        </w:rPr>
         <w:t>The first interesting characteristic is the autocorrelation of the signal with itself. This means that when the signal is aligned with itself, the autocorrelation will produce a peak of amplitude 1023 at zero shift. This allow to calculate the relative shift between the received signal and the receiver code for the computation of the pseudo-range.</w:t>
       </w:r>
     </w:p>
-    <w:p/>
-    <w:p>
-      <w:r>
+    <w:p>
+      <w:pPr>
+        <w:rPr>
+          <w:color w:val="C00000"/>
+          <w:sz w:val="22"/>
+          <w:szCs w:val="22"/>
+        </w:rPr>
+      </w:pPr>
+    </w:p>
+    <w:p>
+      <w:pPr>
+        <w:rPr>
+          <w:color w:val="C00000"/>
+          <w:sz w:val="22"/>
+          <w:szCs w:val="22"/>
+        </w:rPr>
+      </w:pPr>
+      <w:r>
+        <w:rPr>
+          <w:color w:val="C00000"/>
+          <w:sz w:val="22"/>
+          <w:szCs w:val="22"/>
+        </w:rPr>
         <w:t>The second characteristic is the orthogonality of the different C/A code between themselves, which allow the receiver to distinguish the different satellites, as the cross-correlation of two different C/A code will produce zero mean pseudo random noise with no visible peak.</w:t>
       </w:r>
     </w:p>
@@ -4816,6 +4946,7 @@
         <w:t xml:space="preserve">Use the function </w:t>
       </w:r>
       <w:proofErr w:type="spellStart"/>
+      <w:proofErr w:type="gramStart"/>
       <w:r>
         <w:rPr>
           <w:rFonts w:ascii="Courier New" w:hAnsi="Courier New" w:cs="Courier New"/>
@@ -4829,7 +4960,15 @@
           <w:rFonts w:ascii="Courier New" w:hAnsi="Courier New" w:cs="Courier New"/>
           <w:szCs w:val="21"/>
         </w:rPr>
-        <w:t>()</w:t>
+        <w:t>(</w:t>
+      </w:r>
+      <w:proofErr w:type="gramEnd"/>
+      <w:r>
+        <w:rPr>
+          <w:rFonts w:ascii="Courier New" w:hAnsi="Courier New" w:cs="Courier New"/>
+          <w:szCs w:val="21"/>
+        </w:rPr>
+        <w:t>)</w:t>
       </w:r>
       <w:r>
         <w:rPr>
@@ -5212,34 +5351,20 @@
       <w:pPr>
         <w:rPr>
           <w:rFonts w:ascii="Tahoma" w:hAnsi="Tahoma" w:cs="Tahoma"/>
-          <w:sz w:val="22"/>
-          <w:szCs w:val="22"/>
-        </w:rPr>
-      </w:pPr>
-      <w:r>
-        <w:rPr>
-          <w:rFonts w:ascii="Tahoma" w:hAnsi="Tahoma" w:cs="Tahoma"/>
+          <w:color w:val="C00000"/>
+          <w:sz w:val="22"/>
+          <w:szCs w:val="22"/>
+        </w:rPr>
+      </w:pPr>
+      <w:r>
+        <w:rPr>
+          <w:rFonts w:ascii="Tahoma" w:hAnsi="Tahoma" w:cs="Tahoma"/>
+          <w:color w:val="C00000"/>
           <w:sz w:val="22"/>
           <w:szCs w:val="22"/>
         </w:rPr>
         <w:lastRenderedPageBreak/>
-        <w:t xml:space="preserve">The processing time was measured to be </w:t>
-      </w:r>
-      <w:r>
-        <w:rPr>
-          <w:rFonts w:ascii="Tahoma" w:hAnsi="Tahoma" w:cs="Tahoma"/>
-          <w:sz w:val="22"/>
-          <w:szCs w:val="22"/>
-        </w:rPr>
-        <w:t xml:space="preserve">1.131902 </w:t>
-      </w:r>
-      <w:r>
-        <w:rPr>
-          <w:rFonts w:ascii="Tahoma" w:hAnsi="Tahoma" w:cs="Tahoma"/>
-          <w:sz w:val="22"/>
-          <w:szCs w:val="22"/>
-        </w:rPr>
-        <w:t>seconds. This time also includes the time to find the PRN number of the two codes</w:t>
+        <w:t>The processing time was measured to be 1.131902 seconds. This time also includes the time to find the PRN number of the two codes</w:t>
       </w:r>
     </w:p>
     <w:p>
@@ -5327,6 +5452,7 @@
       <w:pPr>
         <w:rPr>
           <w:rFonts w:ascii="Tahoma" w:hAnsi="Tahoma" w:cs="Tahoma"/>
+          <w:color w:val="C00000"/>
           <w:sz w:val="22"/>
           <w:szCs w:val="22"/>
         </w:rPr>
@@ -5338,6 +5464,7 @@
               <w:rPr>
                 <w:rFonts w:ascii="Cambria Math" w:hAnsi="Cambria Math" w:cs="Tahoma"/>
                 <w:i/>
+                <w:color w:val="C00000"/>
                 <w:sz w:val="22"/>
                 <w:szCs w:val="22"/>
                 <w:lang w:val="en-GB"/>
@@ -5348,6 +5475,7 @@
             <m:r>
               <w:rPr>
                 <w:rFonts w:ascii="Cambria Math" w:hAnsi="Cambria Math" w:cs="Tahoma"/>
+                <w:color w:val="C00000"/>
                 <w:sz w:val="22"/>
                 <w:szCs w:val="22"/>
                 <w:lang w:val="en-GB"/>
@@ -5359,6 +5487,7 @@
             <m:r>
               <w:rPr>
                 <w:rFonts w:ascii="Cambria Math" w:hAnsi="Cambria Math" w:cs="Tahoma"/>
+                <w:color w:val="C00000"/>
                 <w:sz w:val="22"/>
                 <w:szCs w:val="22"/>
                 <w:lang w:val="en-GB"/>
@@ -5370,6 +5499,7 @@
         <m:r>
           <w:rPr>
             <w:rFonts w:ascii="Cambria Math" w:hAnsi="Cambria Math" w:cs="Tahoma"/>
+            <w:color w:val="C00000"/>
             <w:sz w:val="22"/>
             <w:szCs w:val="22"/>
             <w:lang w:val="en-GB"/>
@@ -5380,6 +5510,7 @@
       <w:r>
         <w:rPr>
           <w:rFonts w:ascii="Tahoma" w:hAnsi="Tahoma" w:cs="Tahoma"/>
+          <w:color w:val="C00000"/>
           <w:sz w:val="22"/>
           <w:szCs w:val="22"/>
           <w:lang w:val="en-GB"/>
@@ -5389,6 +5520,7 @@
       <w:r>
         <w:rPr>
           <w:rFonts w:ascii="Tahoma" w:hAnsi="Tahoma" w:cs="Tahoma"/>
+          <w:color w:val="C00000"/>
           <w:sz w:val="22"/>
           <w:szCs w:val="22"/>
           <w:lang w:val="en-GB"/>
@@ -5411,6 +5543,7 @@
               <w:rPr>
                 <w:rFonts w:ascii="Cambria Math" w:hAnsi="Cambria Math" w:cs="Tahoma"/>
                 <w:i/>
+                <w:color w:val="C00000"/>
                 <w:sz w:val="22"/>
                 <w:szCs w:val="22"/>
                 <w:lang w:val="en-GB"/>
@@ -5421,6 +5554,7 @@
             <m:r>
               <w:rPr>
                 <w:rFonts w:ascii="Cambria Math" w:hAnsi="Cambria Math" w:cs="Tahoma"/>
+                <w:color w:val="C00000"/>
                 <w:sz w:val="22"/>
                 <w:szCs w:val="22"/>
                 <w:lang w:val="en-GB"/>
@@ -5432,6 +5566,7 @@
             <m:r>
               <w:rPr>
                 <w:rFonts w:ascii="Cambria Math" w:hAnsi="Cambria Math" w:cs="Tahoma"/>
+                <w:color w:val="C00000"/>
                 <w:sz w:val="22"/>
                 <w:szCs w:val="22"/>
                 <w:lang w:val="en-GB"/>
@@ -5443,6 +5578,7 @@
         <m:r>
           <w:rPr>
             <w:rFonts w:ascii="Cambria Math" w:hAnsi="Cambria Math" w:cs="Tahoma"/>
+            <w:color w:val="C00000"/>
             <w:sz w:val="22"/>
             <w:szCs w:val="22"/>
             <w:lang w:val="en-GB"/>
@@ -5453,6 +5589,7 @@
       <w:r>
         <w:rPr>
           <w:rFonts w:ascii="Tahoma" w:hAnsi="Tahoma" w:cs="Tahoma"/>
+          <w:color w:val="C00000"/>
           <w:sz w:val="22"/>
           <w:szCs w:val="22"/>
           <w:lang w:val="en-GB"/>
@@ -5519,13 +5656,15 @@
       <w:pPr>
         <w:rPr>
           <w:rFonts w:ascii="Tahoma" w:hAnsi="Tahoma" w:cs="Tahoma"/>
-          <w:sz w:val="22"/>
-          <w:szCs w:val="22"/>
-        </w:rPr>
-      </w:pPr>
-      <w:r>
-        <w:rPr>
-          <w:rFonts w:ascii="Tahoma" w:hAnsi="Tahoma" w:cs="Tahoma"/>
+          <w:color w:val="C00000"/>
+          <w:sz w:val="22"/>
+          <w:szCs w:val="22"/>
+        </w:rPr>
+      </w:pPr>
+      <w:r>
+        <w:rPr>
+          <w:rFonts w:ascii="Tahoma" w:hAnsi="Tahoma" w:cs="Tahoma"/>
+          <w:color w:val="C00000"/>
           <w:sz w:val="22"/>
           <w:szCs w:val="22"/>
         </w:rPr>
@@ -5534,6 +5673,7 @@
       <w:r>
         <w:rPr>
           <w:rFonts w:ascii="Tahoma" w:hAnsi="Tahoma" w:cs="Tahoma"/>
+          <w:color w:val="C00000"/>
           <w:sz w:val="22"/>
           <w:szCs w:val="22"/>
         </w:rPr>
@@ -5543,6 +5683,7 @@
       <w:r>
         <w:rPr>
           <w:rFonts w:ascii="Tahoma" w:hAnsi="Tahoma" w:cs="Tahoma"/>
+          <w:color w:val="C00000"/>
           <w:sz w:val="22"/>
           <w:szCs w:val="22"/>
         </w:rPr>
@@ -5552,83 +5693,12 @@
       <w:r>
         <w:rPr>
           <w:rFonts w:ascii="Tahoma" w:hAnsi="Tahoma" w:cs="Tahoma"/>
+          <w:color w:val="C00000"/>
           <w:sz w:val="22"/>
           <w:szCs w:val="22"/>
         </w:rPr>
         <w:t xml:space="preserve"> is approximately 6.4 times higher than the chip frequency, which means that a shift by ±3 samples still result in a significant correlation as the chip shift is less than one.</w:t>
       </w:r>
-    </w:p>
-    <w:p>
-      <w:pPr>
-        <w:rPr>
-          <w:rFonts w:ascii="Tahoma" w:hAnsi="Tahoma" w:cs="Tahoma"/>
-          <w:sz w:val="22"/>
-          <w:szCs w:val="22"/>
-        </w:rPr>
-      </w:pPr>
-    </w:p>
-    <w:p>
-      <w:pPr>
-        <w:rPr>
-          <w:rFonts w:ascii="Tahoma" w:hAnsi="Tahoma" w:cs="Tahoma"/>
-          <w:sz w:val="22"/>
-          <w:szCs w:val="22"/>
-        </w:rPr>
-      </w:pPr>
-    </w:p>
-    <w:p>
-      <w:pPr>
-        <w:rPr>
-          <w:rFonts w:ascii="Tahoma" w:hAnsi="Tahoma" w:cs="Tahoma"/>
-          <w:sz w:val="22"/>
-          <w:szCs w:val="22"/>
-        </w:rPr>
-      </w:pPr>
-    </w:p>
-    <w:p>
-      <w:pPr>
-        <w:rPr>
-          <w:rFonts w:ascii="Tahoma" w:hAnsi="Tahoma" w:cs="Tahoma"/>
-          <w:sz w:val="22"/>
-          <w:szCs w:val="22"/>
-        </w:rPr>
-      </w:pPr>
-    </w:p>
-    <w:p>
-      <w:pPr>
-        <w:rPr>
-          <w:rFonts w:ascii="Tahoma" w:hAnsi="Tahoma" w:cs="Tahoma"/>
-          <w:sz w:val="22"/>
-          <w:szCs w:val="22"/>
-        </w:rPr>
-      </w:pPr>
-    </w:p>
-    <w:p>
-      <w:pPr>
-        <w:rPr>
-          <w:rFonts w:ascii="Tahoma" w:hAnsi="Tahoma" w:cs="Tahoma"/>
-          <w:sz w:val="22"/>
-          <w:szCs w:val="22"/>
-        </w:rPr>
-      </w:pPr>
-    </w:p>
-    <w:p>
-      <w:pPr>
-        <w:rPr>
-          <w:rFonts w:ascii="Tahoma" w:hAnsi="Tahoma" w:cs="Tahoma"/>
-          <w:sz w:val="22"/>
-          <w:szCs w:val="22"/>
-        </w:rPr>
-      </w:pPr>
-    </w:p>
-    <w:p>
-      <w:pPr>
-        <w:rPr>
-          <w:rFonts w:ascii="Tahoma" w:hAnsi="Tahoma" w:cs="Tahoma"/>
-          <w:sz w:val="22"/>
-          <w:szCs w:val="22"/>
-        </w:rPr>
-      </w:pPr>
     </w:p>
     <w:p>
       <w:pPr>
@@ -6220,8 +6290,13 @@
         <w:t xml:space="preserve">  </w:t>
       </w:r>
       <w:r>
-        <w:t>is the correlation vector.</w:t>
-      </w:r>
+        <w:t xml:space="preserve">is the correlation </w:t>
+      </w:r>
+      <w:proofErr w:type="gramStart"/>
+      <w:r>
+        <w:t>vector.</w:t>
+      </w:r>
+      <w:proofErr w:type="gramEnd"/>
       <w:r>
         <w:t xml:space="preserve"> </w:t>
       </w:r>
@@ -6409,6 +6484,7 @@
         <w:t xml:space="preserve"> </w:t>
       </w:r>
       <w:proofErr w:type="spellStart"/>
+      <w:proofErr w:type="gramStart"/>
       <w:r>
         <w:rPr>
           <w:rFonts w:ascii="Courier New" w:hAnsi="Courier New" w:cs="Courier New"/>
@@ -6422,7 +6498,15 @@
           <w:rFonts w:ascii="Courier New" w:hAnsi="Courier New" w:cs="Courier New"/>
           <w:szCs w:val="21"/>
         </w:rPr>
-        <w:t>()</w:t>
+        <w:t>(</w:t>
+      </w:r>
+      <w:proofErr w:type="gramEnd"/>
+      <w:r>
+        <w:rPr>
+          <w:rFonts w:ascii="Courier New" w:hAnsi="Courier New" w:cs="Courier New"/>
+          <w:szCs w:val="21"/>
+        </w:rPr>
+        <w:t>)</w:t>
       </w:r>
       <w:r>
         <w:rPr>
@@ -6543,6 +6627,7 @@
         <w:t xml:space="preserve"> = </w:t>
       </w:r>
       <w:proofErr w:type="spellStart"/>
+      <w:proofErr w:type="gramStart"/>
       <w:r>
         <w:rPr>
           <w:rFonts w:ascii="Courier New" w:hAnsi="Courier New" w:cs="Courier New"/>
@@ -6565,6 +6650,7 @@
         </w:rPr>
         <w:t>(</w:t>
       </w:r>
+      <w:proofErr w:type="gramEnd"/>
       <w:r>
         <w:rPr>
           <w:rFonts w:ascii="Courier New" w:hAnsi="Courier New" w:cs="Courier New"/>
@@ -6618,7 +6704,6 @@
           <w:sz w:val="22"/>
           <w:szCs w:val="22"/>
         </w:rPr>
-        <w:lastRenderedPageBreak/>
         <w:t>Q.</w:t>
       </w:r>
       <w:r>
@@ -6666,6 +6751,7 @@
         <w:t xml:space="preserve">the function </w:t>
       </w:r>
       <w:proofErr w:type="spellStart"/>
+      <w:proofErr w:type="gramStart"/>
       <w:r>
         <w:rPr>
           <w:rFonts w:ascii="Courier New" w:hAnsi="Courier New" w:cs="Courier New"/>
@@ -6677,7 +6763,14 @@
         <w:rPr>
           <w:rFonts w:ascii="Courier New" w:hAnsi="Courier New" w:cs="Courier New"/>
         </w:rPr>
-        <w:t>()</w:t>
+        <w:t>(</w:t>
+      </w:r>
+      <w:proofErr w:type="gramEnd"/>
+      <w:r>
+        <w:rPr>
+          <w:rFonts w:ascii="Courier New" w:hAnsi="Courier New" w:cs="Courier New"/>
+        </w:rPr>
+        <w:t>)</w:t>
       </w:r>
       <w:r>
         <w:t xml:space="preserve"> to determine the PRN codes present in the file </w:t>
@@ -6741,6 +6834,56 @@
           <w:szCs w:val="22"/>
         </w:rPr>
       </w:pPr>
+      <m:oMath>
+        <m:sSub>
+          <m:sSubPr>
+            <m:ctrlPr>
+              <w:rPr>
+                <w:rFonts w:ascii="Cambria Math" w:hAnsi="Cambria Math" w:cs="Tahoma"/>
+                <w:i/>
+                <w:color w:val="C00000"/>
+                <w:sz w:val="22"/>
+                <w:szCs w:val="22"/>
+                <w:lang w:val="en-GB"/>
+              </w:rPr>
+            </m:ctrlPr>
+          </m:sSubPr>
+          <m:e>
+            <m:r>
+              <w:rPr>
+                <w:rFonts w:ascii="Cambria Math" w:hAnsi="Cambria Math" w:cs="Tahoma"/>
+                <w:color w:val="C00000"/>
+                <w:sz w:val="22"/>
+                <w:szCs w:val="22"/>
+                <w:lang w:val="en-GB"/>
+              </w:rPr>
+              <m:t>τ</m:t>
+            </m:r>
+          </m:e>
+          <m:sub>
+            <m:r>
+              <w:rPr>
+                <w:rFonts w:ascii="Cambria Math" w:hAnsi="Cambria Math" w:cs="Tahoma"/>
+                <w:color w:val="C00000"/>
+                <w:sz w:val="22"/>
+                <w:szCs w:val="22"/>
+                <w:lang w:val="en-GB"/>
+              </w:rPr>
+              <m:t>a</m:t>
+            </m:r>
+          </m:sub>
+        </m:sSub>
+        <m:r>
+          <w:rPr>
+            <w:rFonts w:ascii="Cambria Math" w:hAnsi="Cambria Math" w:cs="Tahoma"/>
+            <w:color w:val="C00000"/>
+            <w:sz w:val="22"/>
+            <w:szCs w:val="22"/>
+            <w:lang w:val="en-GB"/>
+          </w:rPr>
+          <m:t xml:space="preserve">= </m:t>
+        </m:r>
+      </m:oMath>
       <w:r>
         <w:rPr>
           <w:rFonts w:ascii="Tahoma" w:hAnsi="Tahoma" w:cs="Tahoma"/>
@@ -6759,6 +6902,56 @@
         </w:rPr>
         <w:t xml:space="preserve"> and </w:t>
       </w:r>
+      <m:oMath>
+        <m:sSub>
+          <m:sSubPr>
+            <m:ctrlPr>
+              <w:rPr>
+                <w:rFonts w:ascii="Cambria Math" w:hAnsi="Cambria Math" w:cs="Tahoma"/>
+                <w:i/>
+                <w:color w:val="C00000"/>
+                <w:sz w:val="22"/>
+                <w:szCs w:val="22"/>
+                <w:lang w:val="en-GB"/>
+              </w:rPr>
+            </m:ctrlPr>
+          </m:sSubPr>
+          <m:e>
+            <m:r>
+              <w:rPr>
+                <w:rFonts w:ascii="Cambria Math" w:hAnsi="Cambria Math" w:cs="Tahoma"/>
+                <w:color w:val="C00000"/>
+                <w:sz w:val="22"/>
+                <w:szCs w:val="22"/>
+                <w:lang w:val="en-GB"/>
+              </w:rPr>
+              <m:t>τ</m:t>
+            </m:r>
+          </m:e>
+          <m:sub>
+            <m:r>
+              <w:rPr>
+                <w:rFonts w:ascii="Cambria Math" w:hAnsi="Cambria Math" w:cs="Tahoma"/>
+                <w:color w:val="C00000"/>
+                <w:sz w:val="22"/>
+                <w:szCs w:val="22"/>
+                <w:lang w:val="en-GB"/>
+              </w:rPr>
+              <m:t>b</m:t>
+            </m:r>
+          </m:sub>
+        </m:sSub>
+        <m:r>
+          <w:rPr>
+            <w:rFonts w:ascii="Cambria Math" w:hAnsi="Cambria Math" w:cs="Tahoma"/>
+            <w:color w:val="C00000"/>
+            <w:sz w:val="22"/>
+            <w:szCs w:val="22"/>
+            <w:lang w:val="en-GB"/>
+          </w:rPr>
+          <m:t xml:space="preserve">= </m:t>
+        </m:r>
+      </m:oMath>
       <w:r>
         <w:rPr>
           <w:rFonts w:ascii="Tahoma" w:hAnsi="Tahoma" w:cs="Tahoma"/>
@@ -6792,6 +6985,7 @@
       <w:pPr>
         <w:rPr>
           <w:rFonts w:ascii="Tahoma" w:hAnsi="Tahoma" w:cs="Tahoma"/>
+          <w:color w:val="C00000"/>
           <w:sz w:val="22"/>
           <w:szCs w:val="22"/>
         </w:rPr>
@@ -6831,25 +7025,15 @@
       <w:r>
         <w:t>xercise 1? By which factor?</w:t>
       </w:r>
-    </w:p>
-    <w:p>
-      <w:pPr>
-        <w:rPr>
-          <w:rFonts w:ascii="Tahoma" w:hAnsi="Tahoma" w:cs="Tahoma"/>
-          <w:sz w:val="22"/>
-          <w:szCs w:val="22"/>
-        </w:rPr>
-      </w:pPr>
-    </w:p>
-    <w:p>
-      <w:pPr>
+      <w:r>
         <w:rPr>
           <w:rFonts w:ascii="Tahoma" w:hAnsi="Tahoma" w:cs="Tahoma"/>
           <w:color w:val="C00000"/>
           <w:sz w:val="22"/>
           <w:szCs w:val="22"/>
         </w:rPr>
-      </w:pPr>
+        <w:t xml:space="preserve"> </w:t>
+      </w:r>
       <w:r>
         <w:rPr>
           <w:rFonts w:ascii="Tahoma" w:hAnsi="Tahoma" w:cs="Tahoma"/>
@@ -6857,30 +7041,35 @@
           <w:sz w:val="22"/>
           <w:szCs w:val="22"/>
         </w:rPr>
-        <w:t xml:space="preserve">Yes, about 6.5 times faster. </w:t>
-      </w:r>
-    </w:p>
-    <w:p>
-      <w:pPr>
-        <w:jc w:val="left"/>
+        <w:t>Yes, about 6.5 times faster.</w:t>
+      </w:r>
+      <w:r>
         <w:rPr>
           <w:rFonts w:ascii="Tahoma" w:hAnsi="Tahoma" w:cs="Tahoma"/>
           <w:color w:val="C00000"/>
           <w:sz w:val="22"/>
           <w:szCs w:val="22"/>
         </w:rPr>
-      </w:pPr>
-      <w:bookmarkStart w:id="9" w:name="_GoBack"/>
-      <w:bookmarkEnd w:id="9"/>
-      <w:r>
-        <w:rPr>
-          <w:rFonts w:ascii="Tahoma" w:hAnsi="Tahoma" w:cs="Tahoma"/>
-          <w:color w:val="C00000"/>
-          <w:sz w:val="22"/>
-          <w:szCs w:val="22"/>
-        </w:rPr>
         <w:br w:type="page"/>
       </w:r>
+    </w:p>
+    <w:p>
+      <w:pPr>
+        <w:rPr>
+          <w:rFonts w:ascii="Tahoma" w:hAnsi="Tahoma" w:cs="Tahoma"/>
+          <w:sz w:val="22"/>
+          <w:szCs w:val="22"/>
+        </w:rPr>
+      </w:pPr>
+    </w:p>
+    <w:p>
+      <w:pPr>
+        <w:rPr>
+          <w:rFonts w:ascii="Tahoma" w:hAnsi="Tahoma" w:cs="Tahoma"/>
+          <w:sz w:val="22"/>
+          <w:szCs w:val="22"/>
+        </w:rPr>
+      </w:pPr>
     </w:p>
     <w:p>
       <w:pPr>
@@ -6890,6 +7079,7 @@
           <w:color w:val="000000" w:themeColor="text1"/>
           <w:sz w:val="28"/>
           <w:szCs w:val="28"/>
+          <w:lang w:val="fr-BE"/>
         </w:rPr>
       </w:pPr>
       <w:r>
@@ -6898,27 +7088,51 @@
           <w:color w:val="000000" w:themeColor="text1"/>
           <w:sz w:val="28"/>
           <w:szCs w:val="28"/>
-        </w:rPr>
-        <w:lastRenderedPageBreak/>
-        <w:t xml:space="preserve">PART II: GPS C/A </w:t>
-      </w:r>
-      <w:proofErr w:type="spellStart"/>
+          <w:lang w:val="fr-BE"/>
+        </w:rPr>
+        <w:t xml:space="preserve">PART </w:t>
+      </w:r>
+      <w:proofErr w:type="gramStart"/>
       <w:r>
         <w:rPr>
           <w:rFonts w:cs="Helvetica"/>
           <w:color w:val="000000" w:themeColor="text1"/>
           <w:sz w:val="28"/>
           <w:szCs w:val="28"/>
-        </w:rPr>
-        <w:t>Acquistion</w:t>
-      </w:r>
-      <w:proofErr w:type="spellEnd"/>
+          <w:lang w:val="fr-BE"/>
+        </w:rPr>
+        <w:t>II:</w:t>
+      </w:r>
+      <w:proofErr w:type="gramEnd"/>
       <w:r>
         <w:rPr>
           <w:rFonts w:cs="Helvetica"/>
           <w:color w:val="000000" w:themeColor="text1"/>
           <w:sz w:val="28"/>
           <w:szCs w:val="28"/>
+          <w:lang w:val="fr-BE"/>
+        </w:rPr>
+        <w:t xml:space="preserve"> GPS C/A </w:t>
+      </w:r>
+      <w:proofErr w:type="spellStart"/>
+      <w:r>
+        <w:rPr>
+          <w:rFonts w:cs="Helvetica"/>
+          <w:color w:val="000000" w:themeColor="text1"/>
+          <w:sz w:val="28"/>
+          <w:szCs w:val="28"/>
+          <w:lang w:val="fr-BE"/>
+        </w:rPr>
+        <w:t>Acquistion</w:t>
+      </w:r>
+      <w:proofErr w:type="spellEnd"/>
+      <w:r>
+        <w:rPr>
+          <w:rFonts w:cs="Helvetica"/>
+          <w:color w:val="000000" w:themeColor="text1"/>
+          <w:sz w:val="28"/>
+          <w:szCs w:val="28"/>
+          <w:lang w:val="fr-BE"/>
         </w:rPr>
         <w:t xml:space="preserve"> </w:t>
       </w:r>
@@ -6930,6 +7144,7 @@
           <w:color w:val="C00000"/>
           <w:sz w:val="22"/>
           <w:szCs w:val="22"/>
+          <w:lang w:val="fr-BE"/>
         </w:rPr>
       </w:pPr>
     </w:p>
@@ -7201,8 +7416,13 @@
       <w:r>
         <w:t xml:space="preserve">special </w:t>
       </w:r>
-      <w:r>
-        <w:t xml:space="preserve">stripped down version of </w:t>
+      <w:proofErr w:type="gramStart"/>
+      <w:r>
+        <w:t>stripped down</w:t>
+      </w:r>
+      <w:proofErr w:type="gramEnd"/>
+      <w:r>
+        <w:t xml:space="preserve"> version of </w:t>
       </w:r>
       <w:r>
         <w:t xml:space="preserve">the original </w:t>
@@ -7298,6 +7518,7 @@
         <w:t xml:space="preserve">The function </w:t>
       </w:r>
       <w:proofErr w:type="spellStart"/>
+      <w:proofErr w:type="gramStart"/>
       <w:r>
         <w:rPr>
           <w:rFonts w:ascii="Courier New" w:hAnsi="Courier New" w:cs="Courier New"/>
@@ -7310,7 +7531,14 @@
         <w:rPr>
           <w:szCs w:val="21"/>
         </w:rPr>
-        <w:t>()</w:t>
+        <w:t>(</w:t>
+      </w:r>
+      <w:proofErr w:type="gramEnd"/>
+      <w:r>
+        <w:rPr>
+          <w:szCs w:val="21"/>
+        </w:rPr>
+        <w:t>)</w:t>
       </w:r>
       <w:r>
         <w:t xml:space="preserve"> creates a data structure with all the settings that the receiver will need to work. </w:t>
@@ -7484,6 +7712,7 @@
         <w:t xml:space="preserve"> </w:t>
       </w:r>
       <w:proofErr w:type="spellStart"/>
+      <w:proofErr w:type="gramStart"/>
       <w:r>
         <w:rPr>
           <w:rFonts w:ascii="Courier New" w:hAnsi="Courier New" w:cs="Courier New"/>
@@ -7499,88 +7728,97 @@
           <w:szCs w:val="21"/>
           <w:u w:val="single"/>
         </w:rPr>
-        <w:t>()</w:t>
-      </w:r>
-      <w:r>
-        <w:rPr>
-          <w:u w:val="single"/>
-        </w:rPr>
-        <w:t xml:space="preserve"> function every time you change some of its parameters</w:t>
-      </w:r>
-      <w:r>
-        <w:rPr>
-          <w:u w:val="single"/>
-        </w:rPr>
-        <w:t>.</w:t>
-      </w:r>
-    </w:p>
-    <w:p/>
-    <w:p>
-      <w:pPr>
+        <w:t>(</w:t>
+      </w:r>
+      <w:proofErr w:type="gramEnd"/>
+      <w:r>
         <w:rPr>
           <w:rFonts w:ascii="Courier New" w:hAnsi="Courier New" w:cs="Courier New"/>
           <w:szCs w:val="21"/>
-        </w:rPr>
-      </w:pPr>
-      <w:r>
-        <w:t>Example</w:t>
-      </w:r>
-      <w:r>
-        <w:t xml:space="preserve"> of use</w:t>
-      </w:r>
-      <w:r>
-        <w:t>:</w:t>
-      </w:r>
-      <w:r>
-        <w:rPr>
-          <w:b/>
-          <w:sz w:val="22"/>
-          <w:szCs w:val="22"/>
-        </w:rPr>
-        <w:t xml:space="preserve"> </w:t>
-      </w:r>
-      <w:r>
+          <w:u w:val="single"/>
+        </w:rPr>
+        <w:t>)</w:t>
+      </w:r>
+      <w:r>
+        <w:rPr>
+          <w:u w:val="single"/>
+        </w:rPr>
+        <w:t xml:space="preserve"> function every time you change some of its parameters</w:t>
+      </w:r>
+      <w:r>
+        <w:rPr>
+          <w:u w:val="single"/>
+        </w:rPr>
+        <w:t>.</w:t>
+      </w:r>
+    </w:p>
+    <w:p/>
+    <w:p>
+      <w:pPr>
         <w:rPr>
           <w:rFonts w:ascii="Courier New" w:hAnsi="Courier New" w:cs="Courier New"/>
           <w:szCs w:val="21"/>
         </w:rPr>
-        <w:t>settings</w:t>
+      </w:pPr>
+      <w:r>
+        <w:t>Example</w:t>
+      </w:r>
+      <w:r>
+        <w:t xml:space="preserve"> of use</w:t>
+      </w:r>
+      <w:r>
+        <w:t>:</w:t>
+      </w:r>
+      <w:r>
+        <w:rPr>
+          <w:b/>
+          <w:sz w:val="22"/>
+          <w:szCs w:val="22"/>
+        </w:rPr>
+        <w:t xml:space="preserve"> </w:t>
       </w:r>
       <w:r>
         <w:rPr>
           <w:rFonts w:ascii="Courier New" w:hAnsi="Courier New" w:cs="Courier New"/>
           <w:szCs w:val="21"/>
         </w:rPr>
-        <w:t xml:space="preserve"> </w:t>
+        <w:t>settings</w:t>
       </w:r>
       <w:r>
         <w:rPr>
           <w:rFonts w:ascii="Courier New" w:hAnsi="Courier New" w:cs="Courier New"/>
           <w:szCs w:val="21"/>
         </w:rPr>
-        <w:t>=</w:t>
+        <w:t xml:space="preserve"> </w:t>
       </w:r>
       <w:r>
         <w:rPr>
           <w:rFonts w:ascii="Courier New" w:hAnsi="Courier New" w:cs="Courier New"/>
           <w:szCs w:val="21"/>
         </w:rPr>
-        <w:t xml:space="preserve"> </w:t>
-      </w:r>
-      <w:proofErr w:type="spellStart"/>
+        <w:t>=</w:t>
+      </w:r>
       <w:r>
         <w:rPr>
           <w:rFonts w:ascii="Courier New" w:hAnsi="Courier New" w:cs="Courier New"/>
           <w:szCs w:val="21"/>
         </w:rPr>
-        <w:t>initSettings</w:t>
-      </w:r>
-      <w:proofErr w:type="spellEnd"/>
+        <w:t xml:space="preserve"> </w:t>
+      </w:r>
+      <w:proofErr w:type="spellStart"/>
       <w:r>
         <w:rPr>
           <w:rFonts w:ascii="Courier New" w:hAnsi="Courier New" w:cs="Courier New"/>
           <w:szCs w:val="21"/>
         </w:rPr>
+        <w:t>initSettings</w:t>
+      </w:r>
+      <w:proofErr w:type="spellEnd"/>
+      <w:r>
+        <w:rPr>
+          <w:rFonts w:ascii="Courier New" w:hAnsi="Courier New" w:cs="Courier New"/>
+          <w:szCs w:val="21"/>
+        </w:rPr>
         <w:t>;</w:t>
       </w:r>
     </w:p>
@@ -7688,14 +7926,30 @@
           <w:rFonts w:ascii="Courier New" w:hAnsi="Courier New" w:cs="Courier New"/>
           <w:szCs w:val="21"/>
         </w:rPr>
-        <w:t>1ms</w:t>
-      </w:r>
+        <w:t>1</w:t>
+      </w:r>
+      <w:proofErr w:type="gramStart"/>
       <w:r>
         <w:rPr>
           <w:rFonts w:ascii="Courier New" w:hAnsi="Courier New" w:cs="Courier New"/>
           <w:szCs w:val="21"/>
         </w:rPr>
-        <w:t>()</w:t>
+        <w:t>ms</w:t>
+      </w:r>
+      <w:r>
+        <w:rPr>
+          <w:rFonts w:ascii="Courier New" w:hAnsi="Courier New" w:cs="Courier New"/>
+          <w:szCs w:val="21"/>
+        </w:rPr>
+        <w:t>(</w:t>
+      </w:r>
+      <w:proofErr w:type="gramEnd"/>
+      <w:r>
+        <w:rPr>
+          <w:rFonts w:ascii="Courier New" w:hAnsi="Courier New" w:cs="Courier New"/>
+          <w:szCs w:val="21"/>
+        </w:rPr>
+        <w:t>)</w:t>
       </w:r>
       <w:r>
         <w:t>, a</w:t>
@@ -7968,6 +8222,7 @@
                                 <w:lang w:val="es-ES_tradnl"/>
                               </w:rPr>
                             </w:pPr>
+                            <w:proofErr w:type="gramStart"/>
                             <w:r>
                               <w:rPr>
                                 <w:rFonts w:ascii="Courier New" w:hAnsi="Courier New" w:cs="Courier New"/>
@@ -7977,7 +8232,19 @@
                                 <w:szCs w:val="18"/>
                                 <w:lang w:val="es-ES_tradnl"/>
                               </w:rPr>
-                              <w:t>fft()</w:t>
+                              <w:t>fft(</w:t>
+                            </w:r>
+                            <w:proofErr w:type="gramEnd"/>
+                            <w:r>
+                              <w:rPr>
+                                <w:rFonts w:ascii="Courier New" w:hAnsi="Courier New" w:cs="Courier New"/>
+                                <w:b/>
+                                <w:color w:val="1F497D" w:themeColor="text2"/>
+                                <w:sz w:val="18"/>
+                                <w:szCs w:val="18"/>
+                                <w:lang w:val="es-ES_tradnl"/>
+                              </w:rPr>
+                              <w:t>)</w:t>
                             </w:r>
                           </w:p>
                         </w:txbxContent>
@@ -8013,6 +8280,7 @@
                           <w:lang w:val="es-ES_tradnl"/>
                         </w:rPr>
                       </w:pPr>
+                      <w:proofErr w:type="gramStart"/>
                       <w:r>
                         <w:rPr>
                           <w:rFonts w:ascii="Courier New" w:hAnsi="Courier New" w:cs="Courier New"/>
@@ -8022,7 +8290,19 @@
                           <w:szCs w:val="18"/>
                           <w:lang w:val="es-ES_tradnl"/>
                         </w:rPr>
-                        <w:t>fft()</w:t>
+                        <w:t>fft(</w:t>
+                      </w:r>
+                      <w:proofErr w:type="gramEnd"/>
+                      <w:r>
+                        <w:rPr>
+                          <w:rFonts w:ascii="Courier New" w:hAnsi="Courier New" w:cs="Courier New"/>
+                          <w:b/>
+                          <w:color w:val="1F497D" w:themeColor="text2"/>
+                          <w:sz w:val="18"/>
+                          <w:szCs w:val="18"/>
+                          <w:lang w:val="es-ES_tradnl"/>
+                        </w:rPr>
+                        <w:t>)</w:t>
                       </w:r>
                     </w:p>
                   </w:txbxContent>
@@ -8091,6 +8371,7 @@
                                 <w:lang w:val="es-ES_tradnl"/>
                               </w:rPr>
                             </w:pPr>
+                            <w:proofErr w:type="gramStart"/>
                             <w:r>
                               <w:rPr>
                                 <w:rFonts w:ascii="Courier New" w:hAnsi="Courier New" w:cs="Courier New"/>
@@ -8111,7 +8392,19 @@
                                 <w:szCs w:val="18"/>
                                 <w:lang w:val="es-ES_tradnl"/>
                               </w:rPr>
-                              <w:t>()</w:t>
+                              <w:t>(</w:t>
+                            </w:r>
+                            <w:proofErr w:type="gramEnd"/>
+                            <w:r>
+                              <w:rPr>
+                                <w:rFonts w:ascii="Courier New" w:hAnsi="Courier New" w:cs="Courier New"/>
+                                <w:b/>
+                                <w:color w:val="1F497D" w:themeColor="text2"/>
+                                <w:sz w:val="18"/>
+                                <w:szCs w:val="18"/>
+                                <w:lang w:val="es-ES_tradnl"/>
+                              </w:rPr>
+                              <w:t>)</w:t>
                             </w:r>
                             <w:r>
                               <w:rPr>
@@ -8158,6 +8451,7 @@
                           <w:lang w:val="es-ES_tradnl"/>
                         </w:rPr>
                       </w:pPr>
+                      <w:proofErr w:type="gramStart"/>
                       <w:r>
                         <w:rPr>
                           <w:rFonts w:ascii="Courier New" w:hAnsi="Courier New" w:cs="Courier New"/>
@@ -8178,7 +8472,19 @@
                           <w:szCs w:val="18"/>
                           <w:lang w:val="es-ES_tradnl"/>
                         </w:rPr>
-                        <w:t>()</w:t>
+                        <w:t>(</w:t>
+                      </w:r>
+                      <w:proofErr w:type="gramEnd"/>
+                      <w:r>
+                        <w:rPr>
+                          <w:rFonts w:ascii="Courier New" w:hAnsi="Courier New" w:cs="Courier New"/>
+                          <w:b/>
+                          <w:color w:val="1F497D" w:themeColor="text2"/>
+                          <w:sz w:val="18"/>
+                          <w:szCs w:val="18"/>
+                          <w:lang w:val="es-ES_tradnl"/>
+                        </w:rPr>
+                        <w:t>)</w:t>
                       </w:r>
                       <w:r>
                         <w:rPr>
@@ -8258,6 +8564,7 @@
                                 <w:lang w:val="es-ES_tradnl"/>
                               </w:rPr>
                             </w:pPr>
+                            <w:proofErr w:type="gramStart"/>
                             <w:r>
                               <w:rPr>
                                 <w:rFonts w:ascii="Courier New" w:hAnsi="Courier New" w:cs="Courier New"/>
@@ -8278,7 +8585,19 @@
                                 <w:szCs w:val="18"/>
                                 <w:lang w:val="es-ES_tradnl"/>
                               </w:rPr>
-                              <w:t>()</w:t>
+                              <w:t>(</w:t>
+                            </w:r>
+                            <w:proofErr w:type="gramEnd"/>
+                            <w:r>
+                              <w:rPr>
+                                <w:rFonts w:ascii="Courier New" w:hAnsi="Courier New" w:cs="Courier New"/>
+                                <w:b/>
+                                <w:color w:val="1F497D" w:themeColor="text2"/>
+                                <w:sz w:val="18"/>
+                                <w:szCs w:val="18"/>
+                                <w:lang w:val="es-ES_tradnl"/>
+                              </w:rPr>
+                              <w:t>)</w:t>
                             </w:r>
                           </w:p>
                         </w:txbxContent>
@@ -8314,6 +8633,7 @@
                           <w:lang w:val="es-ES_tradnl"/>
                         </w:rPr>
                       </w:pPr>
+                      <w:proofErr w:type="gramStart"/>
                       <w:r>
                         <w:rPr>
                           <w:rFonts w:ascii="Courier New" w:hAnsi="Courier New" w:cs="Courier New"/>
@@ -8334,7 +8654,19 @@
                           <w:szCs w:val="18"/>
                           <w:lang w:val="es-ES_tradnl"/>
                         </w:rPr>
-                        <w:t>()</w:t>
+                        <w:t>(</w:t>
+                      </w:r>
+                      <w:proofErr w:type="gramEnd"/>
+                      <w:r>
+                        <w:rPr>
+                          <w:rFonts w:ascii="Courier New" w:hAnsi="Courier New" w:cs="Courier New"/>
+                          <w:b/>
+                          <w:color w:val="1F497D" w:themeColor="text2"/>
+                          <w:sz w:val="18"/>
+                          <w:szCs w:val="18"/>
+                          <w:lang w:val="es-ES_tradnl"/>
+                        </w:rPr>
+                        <w:t>)</w:t>
                       </w:r>
                     </w:p>
                   </w:txbxContent>
@@ -8403,6 +8735,7 @@
                                 <w:lang w:val="es-ES_tradnl"/>
                               </w:rPr>
                             </w:pPr>
+                            <w:proofErr w:type="gramStart"/>
                             <w:r>
                               <w:rPr>
                                 <w:rFonts w:ascii="Courier New" w:hAnsi="Courier New" w:cs="Courier New"/>
@@ -8423,7 +8756,19 @@
                                 <w:szCs w:val="18"/>
                                 <w:lang w:val="es-ES_tradnl"/>
                               </w:rPr>
-                              <w:t>()</w:t>
+                              <w:t>(</w:t>
+                            </w:r>
+                            <w:proofErr w:type="gramEnd"/>
+                            <w:r>
+                              <w:rPr>
+                                <w:rFonts w:ascii="Courier New" w:hAnsi="Courier New" w:cs="Courier New"/>
+                                <w:b/>
+                                <w:color w:val="1F497D" w:themeColor="text2"/>
+                                <w:sz w:val="18"/>
+                                <w:szCs w:val="18"/>
+                                <w:lang w:val="es-ES_tradnl"/>
+                              </w:rPr>
+                              <w:t>)</w:t>
                             </w:r>
                           </w:p>
                         </w:txbxContent>
@@ -8459,6 +8804,7 @@
                           <w:lang w:val="es-ES_tradnl"/>
                         </w:rPr>
                       </w:pPr>
+                      <w:proofErr w:type="gramStart"/>
                       <w:r>
                         <w:rPr>
                           <w:rFonts w:ascii="Courier New" w:hAnsi="Courier New" w:cs="Courier New"/>
@@ -8479,7 +8825,19 @@
                           <w:szCs w:val="18"/>
                           <w:lang w:val="es-ES_tradnl"/>
                         </w:rPr>
-                        <w:t>()</w:t>
+                        <w:t>(</w:t>
+                      </w:r>
+                      <w:proofErr w:type="gramEnd"/>
+                      <w:r>
+                        <w:rPr>
+                          <w:rFonts w:ascii="Courier New" w:hAnsi="Courier New" w:cs="Courier New"/>
+                          <w:b/>
+                          <w:color w:val="1F497D" w:themeColor="text2"/>
+                          <w:sz w:val="18"/>
+                          <w:szCs w:val="18"/>
+                          <w:lang w:val="es-ES_tradnl"/>
+                        </w:rPr>
+                        <w:t>)</w:t>
                       </w:r>
                     </w:p>
                   </w:txbxContent>
@@ -8547,6 +8905,7 @@
                                 <w:lang w:val="es-ES_tradnl"/>
                               </w:rPr>
                             </w:pPr>
+                            <w:proofErr w:type="gramStart"/>
                             <w:r>
                               <w:rPr>
                                 <w:rFonts w:ascii="Courier New" w:hAnsi="Courier New" w:cs="Courier New"/>
@@ -8567,7 +8926,19 @@
                                 <w:szCs w:val="18"/>
                                 <w:lang w:val="es-ES_tradnl"/>
                               </w:rPr>
-                              <w:t>()</w:t>
+                              <w:t>(</w:t>
+                            </w:r>
+                            <w:proofErr w:type="gramEnd"/>
+                            <w:r>
+                              <w:rPr>
+                                <w:rFonts w:ascii="Courier New" w:hAnsi="Courier New" w:cs="Courier New"/>
+                                <w:b/>
+                                <w:color w:val="1F497D" w:themeColor="text2"/>
+                                <w:sz w:val="18"/>
+                                <w:szCs w:val="18"/>
+                                <w:lang w:val="es-ES_tradnl"/>
+                              </w:rPr>
+                              <w:t>)</w:t>
                             </w:r>
                           </w:p>
                         </w:txbxContent>
@@ -8603,6 +8974,7 @@
                           <w:lang w:val="es-ES_tradnl"/>
                         </w:rPr>
                       </w:pPr>
+                      <w:proofErr w:type="gramStart"/>
                       <w:r>
                         <w:rPr>
                           <w:rFonts w:ascii="Courier New" w:hAnsi="Courier New" w:cs="Courier New"/>
@@ -8623,7 +8995,19 @@
                           <w:szCs w:val="18"/>
                           <w:lang w:val="es-ES_tradnl"/>
                         </w:rPr>
-                        <w:t>()</w:t>
+                        <w:t>(</w:t>
+                      </w:r>
+                      <w:proofErr w:type="gramEnd"/>
+                      <w:r>
+                        <w:rPr>
+                          <w:rFonts w:ascii="Courier New" w:hAnsi="Courier New" w:cs="Courier New"/>
+                          <w:b/>
+                          <w:color w:val="1F497D" w:themeColor="text2"/>
+                          <w:sz w:val="18"/>
+                          <w:szCs w:val="18"/>
+                          <w:lang w:val="es-ES_tradnl"/>
+                        </w:rPr>
+                        <w:t>)</w:t>
                       </w:r>
                     </w:p>
                   </w:txbxContent>
@@ -8691,6 +9075,7 @@
                                 <w:lang w:val="es-ES_tradnl"/>
                               </w:rPr>
                             </w:pPr>
+                            <w:proofErr w:type="gramStart"/>
                             <w:r>
                               <w:rPr>
                                 <w:rFonts w:ascii="Courier New" w:hAnsi="Courier New" w:cs="Courier New"/>
@@ -8700,7 +9085,19 @@
                                 <w:szCs w:val="18"/>
                                 <w:lang w:val="es-ES_tradnl"/>
                               </w:rPr>
-                              <w:t>generateGoldCodeSampled()</w:t>
+                              <w:t>generateGoldCodeSampled(</w:t>
+                            </w:r>
+                            <w:proofErr w:type="gramEnd"/>
+                            <w:r>
+                              <w:rPr>
+                                <w:rFonts w:ascii="Courier New" w:hAnsi="Courier New" w:cs="Courier New"/>
+                                <w:b/>
+                                <w:color w:val="1F497D" w:themeColor="text2"/>
+                                <w:sz w:val="18"/>
+                                <w:szCs w:val="18"/>
+                                <w:lang w:val="es-ES_tradnl"/>
+                              </w:rPr>
+                              <w:t>)</w:t>
                             </w:r>
                           </w:p>
                         </w:txbxContent>
@@ -8736,6 +9133,7 @@
                           <w:lang w:val="es-ES_tradnl"/>
                         </w:rPr>
                       </w:pPr>
+                      <w:proofErr w:type="gramStart"/>
                       <w:r>
                         <w:rPr>
                           <w:rFonts w:ascii="Courier New" w:hAnsi="Courier New" w:cs="Courier New"/>
@@ -8745,7 +9143,19 @@
                           <w:szCs w:val="18"/>
                           <w:lang w:val="es-ES_tradnl"/>
                         </w:rPr>
-                        <w:t>generateGoldCodeSampled()</w:t>
+                        <w:t>generateGoldCodeSampled(</w:t>
+                      </w:r>
+                      <w:proofErr w:type="gramEnd"/>
+                      <w:r>
+                        <w:rPr>
+                          <w:rFonts w:ascii="Courier New" w:hAnsi="Courier New" w:cs="Courier New"/>
+                          <w:b/>
+                          <w:color w:val="1F497D" w:themeColor="text2"/>
+                          <w:sz w:val="18"/>
+                          <w:szCs w:val="18"/>
+                          <w:lang w:val="es-ES_tradnl"/>
+                        </w:rPr>
+                        <w:t>)</w:t>
                       </w:r>
                     </w:p>
                   </w:txbxContent>
@@ -9468,8 +9878,8 @@
           <w:szCs w:val="18"/>
         </w:rPr>
       </w:pPr>
-      <w:bookmarkStart w:id="10" w:name="_Ref382842131"/>
-      <w:bookmarkStart w:id="11" w:name="_Ref382842106"/>
+      <w:bookmarkStart w:id="9" w:name="_Ref382842131"/>
+      <w:bookmarkStart w:id="10" w:name="_Ref382842106"/>
       <w:r>
         <w:rPr>
           <w:rFonts w:ascii="Tahoma" w:hAnsi="Tahoma" w:cs="Tahoma"/>
@@ -9507,7 +9917,7 @@
         </w:rPr>
         <w:fldChar w:fldCharType="end"/>
       </w:r>
-      <w:bookmarkEnd w:id="10"/>
+      <w:bookmarkEnd w:id="9"/>
       <w:r>
         <w:rPr>
           <w:rFonts w:ascii="Tahoma" w:hAnsi="Tahoma" w:cs="Tahoma"/>
@@ -9548,8 +9958,9 @@
           <w:sz w:val="18"/>
           <w:szCs w:val="18"/>
         </w:rPr>
-        <w:t>1ms</w:t>
-      </w:r>
+        <w:t>1</w:t>
+      </w:r>
+      <w:proofErr w:type="gramStart"/>
       <w:r>
         <w:rPr>
           <w:rFonts w:ascii="Courier New" w:hAnsi="Courier New" w:cs="Courier New"/>
@@ -9557,7 +9968,7 @@
           <w:sz w:val="18"/>
           <w:szCs w:val="18"/>
         </w:rPr>
-        <w:t>()</w:t>
+        <w:t>ms</w:t>
       </w:r>
       <w:r>
         <w:rPr>
@@ -9566,9 +9977,28 @@
           <w:sz w:val="18"/>
           <w:szCs w:val="18"/>
         </w:rPr>
+        <w:t>(</w:t>
+      </w:r>
+      <w:proofErr w:type="gramEnd"/>
+      <w:r>
+        <w:rPr>
+          <w:rFonts w:ascii="Courier New" w:hAnsi="Courier New" w:cs="Courier New"/>
+          <w:b w:val="0"/>
+          <w:sz w:val="18"/>
+          <w:szCs w:val="18"/>
+        </w:rPr>
+        <w:t>)</w:t>
+      </w:r>
+      <w:r>
+        <w:rPr>
+          <w:rFonts w:ascii="Courier New" w:hAnsi="Courier New" w:cs="Courier New"/>
+          <w:b w:val="0"/>
+          <w:sz w:val="18"/>
+          <w:szCs w:val="18"/>
+        </w:rPr>
         <w:t>.</w:t>
       </w:r>
-      <w:bookmarkEnd w:id="11"/>
+      <w:bookmarkEnd w:id="10"/>
       <w:r>
         <w:rPr>
           <w:rFonts w:cs="Helvetica"/>
@@ -9661,226 +10091,16 @@
           <w:szCs w:val="21"/>
           <w:u w:val="single"/>
         </w:rPr>
-        <w:t>1ms</w:t>
-      </w:r>
+        <w:t>1</w:t>
+      </w:r>
+      <w:proofErr w:type="gramStart"/>
       <w:r>
         <w:rPr>
           <w:rFonts w:ascii="Courier New" w:hAnsi="Courier New" w:cs="Courier New"/>
           <w:szCs w:val="21"/>
           <w:u w:val="single"/>
         </w:rPr>
-        <w:t>()</w:t>
-      </w:r>
-      <w:r>
-        <w:rPr>
-          <w:u w:val="single"/>
-        </w:rPr>
-        <w:t xml:space="preserve"> template function provided:</w:t>
-      </w:r>
-    </w:p>
-    <w:p>
-      <w:pPr>
-        <w:rPr>
-          <w:rFonts w:ascii="Tahoma" w:hAnsi="Tahoma" w:cs="Tahoma"/>
-          <w:sz w:val="22"/>
-          <w:szCs w:val="22"/>
-        </w:rPr>
-      </w:pPr>
-    </w:p>
-    <w:p>
-      <w:pPr>
-        <w:jc w:val="center"/>
-        <w:rPr>
-          <w:rFonts w:ascii="Courier New" w:hAnsi="Courier New" w:cs="Courier New"/>
-          <w:szCs w:val="21"/>
-        </w:rPr>
-      </w:pPr>
-      <w:r>
-        <w:rPr>
-          <w:rFonts w:ascii="Courier New" w:hAnsi="Courier New" w:cs="Courier New"/>
-          <w:szCs w:val="21"/>
-        </w:rPr>
-        <w:t xml:space="preserve">function </w:t>
-      </w:r>
-      <w:proofErr w:type="spellStart"/>
-      <w:r>
-        <w:rPr>
-          <w:rFonts w:ascii="Courier New" w:hAnsi="Courier New" w:cs="Courier New"/>
-          <w:szCs w:val="21"/>
-        </w:rPr>
-        <w:t>acqResults</w:t>
-      </w:r>
-      <w:proofErr w:type="spellEnd"/>
-      <w:r>
-        <w:rPr>
-          <w:rFonts w:ascii="Courier New" w:hAnsi="Courier New" w:cs="Courier New"/>
-          <w:szCs w:val="21"/>
-        </w:rPr>
-        <w:t xml:space="preserve"> </w:t>
-      </w:r>
-      <w:r>
-        <w:rPr>
-          <w:rFonts w:ascii="Courier New" w:hAnsi="Courier New" w:cs="Courier New"/>
-          <w:szCs w:val="21"/>
-        </w:rPr>
-        <w:t xml:space="preserve">= </w:t>
-      </w:r>
-      <w:r>
-        <w:rPr>
-          <w:rFonts w:ascii="Courier New" w:hAnsi="Courier New" w:cs="Courier New"/>
-          <w:szCs w:val="21"/>
-        </w:rPr>
-        <w:t>acquisition_</w:t>
-      </w:r>
-      <w:r>
-        <w:rPr>
-          <w:rFonts w:ascii="Courier New" w:hAnsi="Courier New" w:cs="Courier New"/>
-          <w:szCs w:val="21"/>
-        </w:rPr>
-        <w:t>1ms</w:t>
-      </w:r>
-      <w:r>
-        <w:rPr>
-          <w:rFonts w:ascii="Courier New" w:hAnsi="Courier New" w:cs="Courier New"/>
-          <w:szCs w:val="21"/>
-        </w:rPr>
-        <w:t xml:space="preserve">(settings, </w:t>
-      </w:r>
-      <w:proofErr w:type="spellStart"/>
-      <w:r>
-        <w:rPr>
-          <w:rFonts w:ascii="Courier New" w:hAnsi="Courier New" w:cs="Courier New"/>
-          <w:szCs w:val="21"/>
-        </w:rPr>
-        <w:t>longSignal</w:t>
-      </w:r>
-      <w:proofErr w:type="spellEnd"/>
-      <w:r>
-        <w:rPr>
-          <w:rFonts w:ascii="Courier New" w:hAnsi="Courier New" w:cs="Courier New"/>
-          <w:szCs w:val="21"/>
-        </w:rPr>
-        <w:t>)</w:t>
-      </w:r>
-      <w:r>
-        <w:rPr>
-          <w:rFonts w:ascii="Courier New" w:hAnsi="Courier New" w:cs="Courier New"/>
-          <w:szCs w:val="21"/>
-        </w:rPr>
-        <w:t>,</w:t>
-      </w:r>
-    </w:p>
-    <w:p>
-      <w:pPr>
-        <w:rPr>
-          <w:rFonts w:ascii="Tahoma" w:hAnsi="Tahoma" w:cs="Tahoma"/>
-          <w:sz w:val="22"/>
-          <w:szCs w:val="22"/>
-        </w:rPr>
-      </w:pPr>
-    </w:p>
-    <w:p>
-      <w:r>
-        <w:t xml:space="preserve">where </w:t>
-      </w:r>
-      <w:r>
-        <w:t>“</w:t>
-      </w:r>
-      <w:r>
-        <w:t>settings</w:t>
-      </w:r>
-      <w:r>
-        <w:t>” is</w:t>
-      </w:r>
-      <w:r>
-        <w:t xml:space="preserve"> the settings structure generated by </w:t>
-      </w:r>
-      <w:proofErr w:type="spellStart"/>
-      <w:r>
-        <w:rPr>
-          <w:rFonts w:ascii="Courier New" w:hAnsi="Courier New" w:cs="Courier New"/>
-          <w:szCs w:val="21"/>
-        </w:rPr>
-        <w:t>initSettings</w:t>
-      </w:r>
-      <w:proofErr w:type="spellEnd"/>
-      <w:r>
-        <w:rPr>
-          <w:rFonts w:ascii="Courier New" w:hAnsi="Courier New" w:cs="Courier New"/>
-          <w:szCs w:val="21"/>
-        </w:rPr>
-        <w:t>()</w:t>
-      </w:r>
-      <w:r>
-        <w:rPr>
-          <w:szCs w:val="21"/>
-        </w:rPr>
-        <w:t xml:space="preserve"> </w:t>
-      </w:r>
-      <w:r>
-        <w:t>and</w:t>
-      </w:r>
-      <w:r>
-        <w:rPr>
-          <w:rFonts w:ascii="Tahoma" w:hAnsi="Tahoma" w:cs="Tahoma"/>
-          <w:sz w:val="22"/>
-          <w:szCs w:val="22"/>
-        </w:rPr>
-        <w:t xml:space="preserve"> </w:t>
-      </w:r>
-      <w:proofErr w:type="spellStart"/>
-      <w:r>
-        <w:rPr>
-          <w:rFonts w:ascii="Courier New" w:hAnsi="Courier New" w:cs="Courier New"/>
-          <w:szCs w:val="21"/>
-        </w:rPr>
-        <w:t>l</w:t>
-      </w:r>
-      <w:r>
-        <w:rPr>
-          <w:rFonts w:ascii="Courier New" w:hAnsi="Courier New" w:cs="Courier New"/>
-          <w:szCs w:val="21"/>
-        </w:rPr>
-        <w:t>ongSignal</w:t>
-      </w:r>
-      <w:proofErr w:type="spellEnd"/>
-      <w:r>
-        <w:t xml:space="preserve"> vector contains data input signal. </w:t>
-      </w:r>
-    </w:p>
-    <w:p>
-      <w:pPr>
-        <w:rPr>
-          <w:rFonts w:ascii="Tahoma" w:hAnsi="Tahoma" w:cs="Tahoma"/>
-          <w:sz w:val="22"/>
-          <w:szCs w:val="22"/>
-        </w:rPr>
-      </w:pPr>
-    </w:p>
-    <w:p>
-      <w:pPr>
-        <w:jc w:val="left"/>
-        <w:rPr>
-          <w:rFonts w:ascii="Tahoma" w:hAnsi="Tahoma" w:cs="Tahoma"/>
-          <w:sz w:val="22"/>
-          <w:szCs w:val="22"/>
-          <w:u w:val="single"/>
-        </w:rPr>
-      </w:pPr>
-      <w:r>
-        <w:rPr>
-          <w:u w:val="single"/>
-        </w:rPr>
-        <w:t>Do not run</w:t>
-      </w:r>
-      <w:r>
-        <w:rPr>
-          <w:rFonts w:ascii="Tahoma" w:hAnsi="Tahoma" w:cs="Tahoma"/>
-          <w:sz w:val="22"/>
-          <w:szCs w:val="22"/>
-          <w:u w:val="single"/>
-        </w:rPr>
-        <w:t xml:space="preserve"> </w:t>
+        <w:t>ms</w:t>
       </w:r>
       <w:r>
         <w:rPr>
@@ -9888,15 +10108,252 @@
           <w:szCs w:val="21"/>
           <w:u w:val="single"/>
         </w:rPr>
-        <w:t>acquisition_</w:t>
-      </w:r>
+        <w:t>(</w:t>
+      </w:r>
+      <w:proofErr w:type="gramEnd"/>
       <w:r>
         <w:rPr>
           <w:rFonts w:ascii="Courier New" w:hAnsi="Courier New" w:cs="Courier New"/>
           <w:szCs w:val="21"/>
           <w:u w:val="single"/>
         </w:rPr>
-        <w:t>1ms</w:t>
+        <w:t>)</w:t>
+      </w:r>
+      <w:r>
+        <w:rPr>
+          <w:u w:val="single"/>
+        </w:rPr>
+        <w:t xml:space="preserve"> template function provided:</w:t>
+      </w:r>
+    </w:p>
+    <w:p>
+      <w:pPr>
+        <w:rPr>
+          <w:rFonts w:ascii="Tahoma" w:hAnsi="Tahoma" w:cs="Tahoma"/>
+          <w:sz w:val="22"/>
+          <w:szCs w:val="22"/>
+        </w:rPr>
+      </w:pPr>
+    </w:p>
+    <w:p>
+      <w:pPr>
+        <w:jc w:val="center"/>
+        <w:rPr>
+          <w:rFonts w:ascii="Courier New" w:hAnsi="Courier New" w:cs="Courier New"/>
+          <w:szCs w:val="21"/>
+        </w:rPr>
+      </w:pPr>
+      <w:r>
+        <w:rPr>
+          <w:rFonts w:ascii="Courier New" w:hAnsi="Courier New" w:cs="Courier New"/>
+          <w:szCs w:val="21"/>
+        </w:rPr>
+        <w:t xml:space="preserve">function </w:t>
+      </w:r>
+      <w:proofErr w:type="spellStart"/>
+      <w:r>
+        <w:rPr>
+          <w:rFonts w:ascii="Courier New" w:hAnsi="Courier New" w:cs="Courier New"/>
+          <w:szCs w:val="21"/>
+        </w:rPr>
+        <w:t>acqResults</w:t>
+      </w:r>
+      <w:proofErr w:type="spellEnd"/>
+      <w:r>
+        <w:rPr>
+          <w:rFonts w:ascii="Courier New" w:hAnsi="Courier New" w:cs="Courier New"/>
+          <w:szCs w:val="21"/>
+        </w:rPr>
+        <w:t xml:space="preserve"> </w:t>
+      </w:r>
+      <w:r>
+        <w:rPr>
+          <w:rFonts w:ascii="Courier New" w:hAnsi="Courier New" w:cs="Courier New"/>
+          <w:szCs w:val="21"/>
+        </w:rPr>
+        <w:t xml:space="preserve">= </w:t>
+      </w:r>
+      <w:r>
+        <w:rPr>
+          <w:rFonts w:ascii="Courier New" w:hAnsi="Courier New" w:cs="Courier New"/>
+          <w:szCs w:val="21"/>
+        </w:rPr>
+        <w:t>acquisition_</w:t>
+      </w:r>
+      <w:r>
+        <w:rPr>
+          <w:rFonts w:ascii="Courier New" w:hAnsi="Courier New" w:cs="Courier New"/>
+          <w:szCs w:val="21"/>
+        </w:rPr>
+        <w:t>1</w:t>
+      </w:r>
+      <w:proofErr w:type="gramStart"/>
+      <w:r>
+        <w:rPr>
+          <w:rFonts w:ascii="Courier New" w:hAnsi="Courier New" w:cs="Courier New"/>
+          <w:szCs w:val="21"/>
+        </w:rPr>
+        <w:t>ms</w:t>
+      </w:r>
+      <w:r>
+        <w:rPr>
+          <w:rFonts w:ascii="Courier New" w:hAnsi="Courier New" w:cs="Courier New"/>
+          <w:szCs w:val="21"/>
+        </w:rPr>
+        <w:t>(</w:t>
+      </w:r>
+      <w:proofErr w:type="gramEnd"/>
+      <w:r>
+        <w:rPr>
+          <w:rFonts w:ascii="Courier New" w:hAnsi="Courier New" w:cs="Courier New"/>
+          <w:szCs w:val="21"/>
+        </w:rPr>
+        <w:t xml:space="preserve">settings, </w:t>
+      </w:r>
+      <w:proofErr w:type="spellStart"/>
+      <w:r>
+        <w:rPr>
+          <w:rFonts w:ascii="Courier New" w:hAnsi="Courier New" w:cs="Courier New"/>
+          <w:szCs w:val="21"/>
+        </w:rPr>
+        <w:t>longSignal</w:t>
+      </w:r>
+      <w:proofErr w:type="spellEnd"/>
+      <w:r>
+        <w:rPr>
+          <w:rFonts w:ascii="Courier New" w:hAnsi="Courier New" w:cs="Courier New"/>
+          <w:szCs w:val="21"/>
+        </w:rPr>
+        <w:t>)</w:t>
+      </w:r>
+      <w:r>
+        <w:rPr>
+          <w:rFonts w:ascii="Courier New" w:hAnsi="Courier New" w:cs="Courier New"/>
+          <w:szCs w:val="21"/>
+        </w:rPr>
+        <w:t>,</w:t>
+      </w:r>
+    </w:p>
+    <w:p>
+      <w:pPr>
+        <w:rPr>
+          <w:rFonts w:ascii="Tahoma" w:hAnsi="Tahoma" w:cs="Tahoma"/>
+          <w:sz w:val="22"/>
+          <w:szCs w:val="22"/>
+        </w:rPr>
+      </w:pPr>
+    </w:p>
+    <w:p>
+      <w:r>
+        <w:t xml:space="preserve">where </w:t>
+      </w:r>
+      <w:r>
+        <w:t>“</w:t>
+      </w:r>
+      <w:r>
+        <w:t>settings</w:t>
+      </w:r>
+      <w:r>
+        <w:t>” is</w:t>
+      </w:r>
+      <w:r>
+        <w:t xml:space="preserve"> the settings structure generated by </w:t>
+      </w:r>
+      <w:proofErr w:type="spellStart"/>
+      <w:proofErr w:type="gramStart"/>
+      <w:r>
+        <w:rPr>
+          <w:rFonts w:ascii="Courier New" w:hAnsi="Courier New" w:cs="Courier New"/>
+          <w:szCs w:val="21"/>
+        </w:rPr>
+        <w:t>initSettings</w:t>
+      </w:r>
+      <w:proofErr w:type="spellEnd"/>
+      <w:r>
+        <w:rPr>
+          <w:rFonts w:ascii="Courier New" w:hAnsi="Courier New" w:cs="Courier New"/>
+          <w:szCs w:val="21"/>
+        </w:rPr>
+        <w:t>(</w:t>
+      </w:r>
+      <w:proofErr w:type="gramEnd"/>
+      <w:r>
+        <w:rPr>
+          <w:rFonts w:ascii="Courier New" w:hAnsi="Courier New" w:cs="Courier New"/>
+          <w:szCs w:val="21"/>
+        </w:rPr>
+        <w:t>)</w:t>
+      </w:r>
+      <w:r>
+        <w:rPr>
+          <w:szCs w:val="21"/>
+        </w:rPr>
+        <w:t xml:space="preserve"> </w:t>
+      </w:r>
+      <w:r>
+        <w:t>and</w:t>
+      </w:r>
+      <w:r>
+        <w:rPr>
+          <w:rFonts w:ascii="Tahoma" w:hAnsi="Tahoma" w:cs="Tahoma"/>
+          <w:sz w:val="22"/>
+          <w:szCs w:val="22"/>
+        </w:rPr>
+        <w:t xml:space="preserve"> </w:t>
+      </w:r>
+      <w:proofErr w:type="spellStart"/>
+      <w:r>
+        <w:rPr>
+          <w:rFonts w:ascii="Courier New" w:hAnsi="Courier New" w:cs="Courier New"/>
+          <w:szCs w:val="21"/>
+        </w:rPr>
+        <w:t>l</w:t>
+      </w:r>
+      <w:r>
+        <w:rPr>
+          <w:rFonts w:ascii="Courier New" w:hAnsi="Courier New" w:cs="Courier New"/>
+          <w:szCs w:val="21"/>
+        </w:rPr>
+        <w:t>ongSignal</w:t>
+      </w:r>
+      <w:proofErr w:type="spellEnd"/>
+      <w:r>
+        <w:t xml:space="preserve"> vector contains data input signal. </w:t>
+      </w:r>
+    </w:p>
+    <w:p>
+      <w:pPr>
+        <w:rPr>
+          <w:rFonts w:ascii="Tahoma" w:hAnsi="Tahoma" w:cs="Tahoma"/>
+          <w:sz w:val="22"/>
+          <w:szCs w:val="22"/>
+        </w:rPr>
+      </w:pPr>
+    </w:p>
+    <w:p>
+      <w:pPr>
+        <w:jc w:val="left"/>
+        <w:rPr>
+          <w:rFonts w:ascii="Tahoma" w:hAnsi="Tahoma" w:cs="Tahoma"/>
+          <w:sz w:val="22"/>
+          <w:szCs w:val="22"/>
+          <w:u w:val="single"/>
+        </w:rPr>
+      </w:pPr>
+      <w:r>
+        <w:rPr>
+          <w:u w:val="single"/>
+        </w:rPr>
+        <w:t>Do not run</w:t>
+      </w:r>
+      <w:r>
+        <w:rPr>
+          <w:rFonts w:ascii="Tahoma" w:hAnsi="Tahoma" w:cs="Tahoma"/>
+          <w:sz w:val="22"/>
+          <w:szCs w:val="22"/>
+          <w:u w:val="single"/>
+        </w:rPr>
+        <w:t xml:space="preserve"> </w:t>
       </w:r>
       <w:r>
         <w:rPr>
@@ -9904,7 +10361,41 @@
           <w:szCs w:val="21"/>
           <w:u w:val="single"/>
         </w:rPr>
-        <w:t>()</w:t>
+        <w:t>acquisition_</w:t>
+      </w:r>
+      <w:r>
+        <w:rPr>
+          <w:rFonts w:ascii="Courier New" w:hAnsi="Courier New" w:cs="Courier New"/>
+          <w:szCs w:val="21"/>
+          <w:u w:val="single"/>
+        </w:rPr>
+        <w:t>1</w:t>
+      </w:r>
+      <w:proofErr w:type="gramStart"/>
+      <w:r>
+        <w:rPr>
+          <w:rFonts w:ascii="Courier New" w:hAnsi="Courier New" w:cs="Courier New"/>
+          <w:szCs w:val="21"/>
+          <w:u w:val="single"/>
+        </w:rPr>
+        <w:t>ms</w:t>
+      </w:r>
+      <w:r>
+        <w:rPr>
+          <w:rFonts w:ascii="Courier New" w:hAnsi="Courier New" w:cs="Courier New"/>
+          <w:szCs w:val="21"/>
+          <w:u w:val="single"/>
+        </w:rPr>
+        <w:t>(</w:t>
+      </w:r>
+      <w:proofErr w:type="gramEnd"/>
+      <w:r>
+        <w:rPr>
+          <w:rFonts w:ascii="Courier New" w:hAnsi="Courier New" w:cs="Courier New"/>
+          <w:szCs w:val="21"/>
+          <w:u w:val="single"/>
+        </w:rPr>
+        <w:t>)</w:t>
       </w:r>
       <w:r>
         <w:rPr>
@@ -10195,6 +10686,7 @@
         <w:t xml:space="preserve">6.5 MHz using </w:t>
       </w:r>
       <w:proofErr w:type="spellStart"/>
+      <w:proofErr w:type="gramStart"/>
       <w:r>
         <w:rPr>
           <w:rFonts w:ascii="Courier New" w:hAnsi="Courier New" w:cs="Courier New"/>
@@ -10208,7 +10700,15 @@
           <w:rFonts w:ascii="Courier New" w:hAnsi="Courier New" w:cs="Courier New"/>
           <w:szCs w:val="21"/>
         </w:rPr>
-        <w:t>()</w:t>
+        <w:t>(</w:t>
+      </w:r>
+      <w:proofErr w:type="gramEnd"/>
+      <w:r>
+        <w:rPr>
+          <w:rFonts w:ascii="Courier New" w:hAnsi="Courier New" w:cs="Courier New"/>
+          <w:szCs w:val="21"/>
+        </w:rPr>
+        <w:t>)</w:t>
       </w:r>
       <w:r>
         <w:t xml:space="preserve"> function. </w:t>
@@ -10314,6 +10814,7 @@
         <w:t>(</w:t>
       </w:r>
       <w:proofErr w:type="spellStart"/>
+      <w:proofErr w:type="gramStart"/>
       <w:r>
         <w:rPr>
           <w:rFonts w:ascii="Courier New" w:hAnsi="Courier New" w:cs="Courier New"/>
@@ -10329,6 +10830,7 @@
         <w:t>acqFreqstep</w:t>
       </w:r>
       <w:proofErr w:type="spellEnd"/>
+      <w:proofErr w:type="gramEnd"/>
       <w:r>
         <w:t xml:space="preserve">) </w:t>
       </w:r>
@@ -10585,12 +11087,21 @@
         </w:rPr>
         <w:t xml:space="preserve"> </w:t>
       </w:r>
+      <w:proofErr w:type="gramStart"/>
       <w:r>
         <w:rPr>
           <w:rFonts w:ascii="Courier New" w:hAnsi="Courier New" w:cs="Courier New"/>
           <w:szCs w:val="21"/>
         </w:rPr>
-        <w:t>cos()</w:t>
+        <w:t>cos(</w:t>
+      </w:r>
+      <w:proofErr w:type="gramEnd"/>
+      <w:r>
+        <w:rPr>
+          <w:rFonts w:ascii="Courier New" w:hAnsi="Courier New" w:cs="Courier New"/>
+          <w:szCs w:val="21"/>
+        </w:rPr>
+        <w:t>)</w:t>
       </w:r>
       <w:r>
         <w:rPr>
@@ -11074,8 +11585,20 @@
           <w:szCs w:val="20"/>
           <w:lang w:eastAsia="en-GB"/>
         </w:rPr>
-        <w:t xml:space="preserve"> = 1:numberOfFrqBins</w:t>
-      </w:r>
+        <w:t xml:space="preserve"> = </w:t>
+      </w:r>
+      <w:proofErr w:type="gramStart"/>
+      <w:r>
+        <w:rPr>
+          <w:rFonts w:ascii="Courier New" w:hAnsi="Courier New" w:cs="Courier New"/>
+          <w:color w:val="000000" w:themeColor="text1"/>
+          <w:sz w:val="20"/>
+          <w:szCs w:val="20"/>
+          <w:lang w:eastAsia="en-GB"/>
+        </w:rPr>
+        <w:t>1:numberOfFrqBins</w:t>
+      </w:r>
+      <w:proofErr w:type="gramEnd"/>
     </w:p>
     <w:p>
       <w:pPr>
@@ -11285,7 +11808,7 @@
           <w:szCs w:val="18"/>
         </w:rPr>
       </w:pPr>
-      <w:bookmarkStart w:id="12" w:name="_Ref382843582"/>
+      <w:bookmarkStart w:id="11" w:name="_Ref382843582"/>
       <w:r>
         <w:rPr>
           <w:rFonts w:cs="Helvetica"/>
@@ -11335,7 +11858,7 @@
         </w:rPr>
         <w:fldChar w:fldCharType="end"/>
       </w:r>
-      <w:bookmarkEnd w:id="12"/>
+      <w:bookmarkEnd w:id="11"/>
       <w:r>
         <w:rPr>
           <w:rFonts w:cs="Helvetica"/>
@@ -11454,6 +11977,7 @@
         <w:t xml:space="preserve"> </w:t>
       </w:r>
       <w:proofErr w:type="spellStart"/>
+      <w:proofErr w:type="gramStart"/>
       <w:r>
         <w:rPr>
           <w:rFonts w:ascii="Courier New" w:hAnsi="Courier New" w:cs="Courier New"/>
@@ -11467,7 +11991,15 @@
           <w:rFonts w:ascii="Courier New" w:hAnsi="Courier New" w:cs="Courier New"/>
           <w:szCs w:val="21"/>
         </w:rPr>
-        <w:t>()</w:t>
+        <w:t>(</w:t>
+      </w:r>
+      <w:proofErr w:type="gramEnd"/>
+      <w:r>
+        <w:rPr>
+          <w:rFonts w:ascii="Courier New" w:hAnsi="Courier New" w:cs="Courier New"/>
+          <w:szCs w:val="21"/>
+        </w:rPr>
+        <w:t>)</w:t>
       </w:r>
       <w:r>
         <w:rPr>
@@ -11522,6 +12054,7 @@
         <w:br/>
       </w:r>
       <w:proofErr w:type="spellStart"/>
+      <w:proofErr w:type="gramStart"/>
       <w:r>
         <w:rPr>
           <w:rFonts w:ascii="Courier New" w:hAnsi="Courier New" w:cs="Courier New"/>
@@ -11530,6 +12063,7 @@
         <w:t>settings.acqThreshold</w:t>
       </w:r>
       <w:proofErr w:type="spellEnd"/>
+      <w:proofErr w:type="gramEnd"/>
       <w:r>
         <w:rPr>
           <w:szCs w:val="21"/>
@@ -11614,6 +12148,7 @@
         <w:t xml:space="preserve"> = </w:t>
       </w:r>
       <w:proofErr w:type="spellStart"/>
+      <w:proofErr w:type="gramStart"/>
       <w:r>
         <w:rPr>
           <w:rFonts w:ascii="Courier New" w:hAnsi="Courier New" w:cs="Courier New"/>
@@ -11622,6 +12157,7 @@
         <w:t>settings.IF</w:t>
       </w:r>
       <w:proofErr w:type="spellEnd"/>
+      <w:proofErr w:type="gramEnd"/>
       <w:r>
         <w:rPr>
           <w:rFonts w:ascii="Courier New" w:hAnsi="Courier New" w:cs="Courier New"/>
@@ -11905,189 +12441,57 @@
       <w:r>
         <w:rPr>
           <w:rFonts w:ascii="Tahoma" w:hAnsi="Tahoma" w:cs="Tahoma"/>
-          <w:sz w:val="22"/>
-          <w:szCs w:val="22"/>
-        </w:rPr>
-        <w:t xml:space="preserve">10 satellite were acquired: satellites number </w:t>
-      </w:r>
-      <w:r>
-        <w:rPr>
-          <w:rFonts w:ascii="Tahoma" w:hAnsi="Tahoma" w:cs="Tahoma"/>
-          <w:sz w:val="22"/>
-          <w:szCs w:val="22"/>
-        </w:rPr>
-        <w:t>3</w:t>
-      </w:r>
-      <w:r>
-        <w:rPr>
-          <w:rFonts w:ascii="Tahoma" w:hAnsi="Tahoma" w:cs="Tahoma"/>
-          <w:sz w:val="22"/>
-          <w:szCs w:val="22"/>
-        </w:rPr>
-        <w:t xml:space="preserve">, </w:t>
-      </w:r>
-      <w:r>
-        <w:rPr>
-          <w:rFonts w:ascii="Tahoma" w:hAnsi="Tahoma" w:cs="Tahoma"/>
-          <w:sz w:val="22"/>
-          <w:szCs w:val="22"/>
-        </w:rPr>
-        <w:t>6</w:t>
-      </w:r>
-      <w:r>
-        <w:rPr>
-          <w:rFonts w:ascii="Tahoma" w:hAnsi="Tahoma" w:cs="Tahoma"/>
-          <w:sz w:val="22"/>
-          <w:szCs w:val="22"/>
-        </w:rPr>
-        <w:t>,</w:t>
-      </w:r>
-      <w:r>
-        <w:rPr>
-          <w:rFonts w:ascii="Tahoma" w:hAnsi="Tahoma" w:cs="Tahoma"/>
-          <w:sz w:val="22"/>
-          <w:szCs w:val="22"/>
-        </w:rPr>
-        <w:t xml:space="preserve"> 11</w:t>
-      </w:r>
-      <w:r>
-        <w:rPr>
-          <w:rFonts w:ascii="Tahoma" w:hAnsi="Tahoma" w:cs="Tahoma"/>
-          <w:sz w:val="22"/>
-          <w:szCs w:val="22"/>
-        </w:rPr>
-        <w:t xml:space="preserve">, </w:t>
-      </w:r>
-      <w:r>
-        <w:rPr>
-          <w:rFonts w:ascii="Tahoma" w:hAnsi="Tahoma" w:cs="Tahoma"/>
-          <w:sz w:val="22"/>
-          <w:szCs w:val="22"/>
-        </w:rPr>
-        <w:t>16</w:t>
-      </w:r>
-      <w:r>
-        <w:rPr>
-          <w:rFonts w:ascii="Tahoma" w:hAnsi="Tahoma" w:cs="Tahoma"/>
-          <w:sz w:val="22"/>
-          <w:szCs w:val="22"/>
-        </w:rPr>
-        <w:t xml:space="preserve">, </w:t>
-      </w:r>
-      <w:r>
-        <w:rPr>
-          <w:rFonts w:ascii="Tahoma" w:hAnsi="Tahoma" w:cs="Tahoma"/>
-          <w:sz w:val="22"/>
-          <w:szCs w:val="22"/>
-        </w:rPr>
-        <w:t>18</w:t>
-      </w:r>
-      <w:r>
-        <w:rPr>
-          <w:rFonts w:ascii="Tahoma" w:hAnsi="Tahoma" w:cs="Tahoma"/>
-          <w:sz w:val="22"/>
-          <w:szCs w:val="22"/>
-        </w:rPr>
-        <w:t>,</w:t>
-      </w:r>
-      <w:r>
-        <w:rPr>
-          <w:rFonts w:ascii="Tahoma" w:hAnsi="Tahoma" w:cs="Tahoma"/>
-          <w:sz w:val="22"/>
-          <w:szCs w:val="22"/>
-        </w:rPr>
-        <w:t xml:space="preserve"> 19</w:t>
-      </w:r>
-      <w:r>
-        <w:rPr>
-          <w:rFonts w:ascii="Tahoma" w:hAnsi="Tahoma" w:cs="Tahoma"/>
-          <w:sz w:val="22"/>
-          <w:szCs w:val="22"/>
-        </w:rPr>
-        <w:t>,</w:t>
-      </w:r>
-      <w:r>
-        <w:rPr>
-          <w:rFonts w:ascii="Tahoma" w:hAnsi="Tahoma" w:cs="Tahoma"/>
-          <w:sz w:val="22"/>
-          <w:szCs w:val="22"/>
-        </w:rPr>
-        <w:t xml:space="preserve"> 21</w:t>
-      </w:r>
-      <w:r>
-        <w:rPr>
-          <w:rFonts w:ascii="Tahoma" w:hAnsi="Tahoma" w:cs="Tahoma"/>
-          <w:sz w:val="22"/>
-          <w:szCs w:val="22"/>
-        </w:rPr>
-        <w:t>,</w:t>
-      </w:r>
-      <w:r>
-        <w:rPr>
-          <w:rFonts w:ascii="Tahoma" w:hAnsi="Tahoma" w:cs="Tahoma"/>
-          <w:sz w:val="22"/>
-          <w:szCs w:val="22"/>
-        </w:rPr>
-        <w:t xml:space="preserve"> 22</w:t>
-      </w:r>
-      <w:r>
-        <w:rPr>
-          <w:rFonts w:ascii="Tahoma" w:hAnsi="Tahoma" w:cs="Tahoma"/>
-          <w:sz w:val="22"/>
-          <w:szCs w:val="22"/>
-        </w:rPr>
-        <w:t xml:space="preserve">, </w:t>
-      </w:r>
-      <w:r>
-        <w:rPr>
-          <w:rFonts w:ascii="Tahoma" w:hAnsi="Tahoma" w:cs="Tahoma"/>
-          <w:sz w:val="22"/>
-          <w:szCs w:val="22"/>
-        </w:rPr>
-        <w:t>30</w:t>
-      </w:r>
-      <w:r>
-        <w:rPr>
-          <w:rFonts w:ascii="Tahoma" w:hAnsi="Tahoma" w:cs="Tahoma"/>
-          <w:sz w:val="22"/>
-          <w:szCs w:val="22"/>
-        </w:rPr>
-        <w:t xml:space="preserve"> and</w:t>
-      </w:r>
-      <w:r>
-        <w:rPr>
-          <w:rFonts w:ascii="Tahoma" w:hAnsi="Tahoma" w:cs="Tahoma"/>
-          <w:sz w:val="22"/>
-          <w:szCs w:val="22"/>
-        </w:rPr>
-        <w:t xml:space="preserve"> 31</w:t>
-      </w:r>
-      <w:r>
-        <w:rPr>
-          <w:rFonts w:ascii="Tahoma" w:hAnsi="Tahoma" w:cs="Tahoma"/>
+          <w:color w:val="C00000"/>
+          <w:sz w:val="22"/>
+          <w:szCs w:val="22"/>
+        </w:rPr>
+        <w:t>1</w:t>
+      </w:r>
+      <w:r>
+        <w:rPr>
+          <w:rFonts w:ascii="Tahoma" w:hAnsi="Tahoma" w:cs="Tahoma"/>
+          <w:color w:val="C00000"/>
+          <w:sz w:val="22"/>
+          <w:szCs w:val="22"/>
+        </w:rPr>
+        <w:t>0 satellite were acquired: satellites number 3, 6, 11, 16, 18, 19, 21, 22, 30 and 31.</w:t>
+      </w:r>
+    </w:p>
+    <w:p>
+      <w:pPr>
+        <w:rPr>
+          <w:rFonts w:ascii="Tahoma" w:hAnsi="Tahoma" w:cs="Tahoma"/>
+          <w:sz w:val="22"/>
+          <w:szCs w:val="22"/>
+        </w:rPr>
+      </w:pPr>
+    </w:p>
+    <w:p>
+      <w:pPr>
+        <w:rPr>
+          <w:rFonts w:ascii="Tahoma" w:hAnsi="Tahoma" w:cs="Tahoma"/>
+          <w:sz w:val="22"/>
+          <w:szCs w:val="22"/>
+        </w:rPr>
+      </w:pPr>
+      <w:r>
+        <w:rPr>
+          <w:rFonts w:ascii="Tahoma" w:hAnsi="Tahoma" w:cs="Tahoma"/>
+          <w:b/>
+          <w:sz w:val="22"/>
+          <w:szCs w:val="22"/>
+        </w:rPr>
+        <w:t>Q</w:t>
+      </w:r>
+      <w:r>
+        <w:rPr>
+          <w:rFonts w:ascii="Tahoma" w:hAnsi="Tahoma" w:cs="Tahoma"/>
+          <w:b/>
           <w:sz w:val="22"/>
           <w:szCs w:val="22"/>
         </w:rPr>
         <w:t>.</w:t>
       </w:r>
-    </w:p>
-    <w:p>
-      <w:pPr>
-        <w:rPr>
-          <w:rFonts w:ascii="Tahoma" w:hAnsi="Tahoma" w:cs="Tahoma"/>
-          <w:sz w:val="22"/>
-          <w:szCs w:val="22"/>
-        </w:rPr>
-      </w:pPr>
-    </w:p>
-    <w:p>
-      <w:pPr>
-        <w:rPr>
-          <w:rFonts w:ascii="Tahoma" w:hAnsi="Tahoma" w:cs="Tahoma"/>
-          <w:sz w:val="22"/>
-          <w:szCs w:val="22"/>
-        </w:rPr>
-      </w:pPr>
       <w:r>
         <w:rPr>
           <w:rFonts w:ascii="Tahoma" w:hAnsi="Tahoma" w:cs="Tahoma"/>
@@ -12095,24 +12499,6 @@
           <w:sz w:val="22"/>
           <w:szCs w:val="22"/>
         </w:rPr>
-        <w:t>Q</w:t>
-      </w:r>
-      <w:r>
-        <w:rPr>
-          <w:rFonts w:ascii="Tahoma" w:hAnsi="Tahoma" w:cs="Tahoma"/>
-          <w:b/>
-          <w:sz w:val="22"/>
-          <w:szCs w:val="22"/>
-        </w:rPr>
-        <w:t>.</w:t>
-      </w:r>
-      <w:r>
-        <w:rPr>
-          <w:rFonts w:ascii="Tahoma" w:hAnsi="Tahoma" w:cs="Tahoma"/>
-          <w:b/>
-          <w:sz w:val="22"/>
-          <w:szCs w:val="22"/>
-        </w:rPr>
         <w:t>9</w:t>
       </w:r>
       <w:r>
@@ -12149,13 +12535,15 @@
       <w:pPr>
         <w:rPr>
           <w:rFonts w:ascii="Tahoma" w:hAnsi="Tahoma" w:cs="Tahoma"/>
-          <w:sz w:val="22"/>
-          <w:szCs w:val="22"/>
-        </w:rPr>
-      </w:pPr>
-      <w:r>
-        <w:rPr>
-          <w:rFonts w:ascii="Tahoma" w:hAnsi="Tahoma" w:cs="Tahoma"/>
+          <w:color w:val="C00000"/>
+          <w:sz w:val="22"/>
+          <w:szCs w:val="22"/>
+        </w:rPr>
+      </w:pPr>
+      <w:r>
+        <w:rPr>
+          <w:rFonts w:ascii="Tahoma" w:hAnsi="Tahoma" w:cs="Tahoma"/>
+          <w:color w:val="C00000"/>
           <w:sz w:val="22"/>
           <w:szCs w:val="22"/>
         </w:rPr>
@@ -12190,12 +12578,21 @@
         </w:rPr>
         <w:t xml:space="preserve"> </w:t>
       </w:r>
+      <w:proofErr w:type="gramStart"/>
       <w:r>
         <w:rPr>
           <w:rFonts w:ascii="Courier New" w:hAnsi="Courier New" w:cs="Courier New"/>
           <w:szCs w:val="21"/>
         </w:rPr>
-        <w:t>mesh()</w:t>
+        <w:t>mesh(</w:t>
+      </w:r>
+      <w:proofErr w:type="gramEnd"/>
+      <w:r>
+        <w:rPr>
+          <w:rFonts w:ascii="Courier New" w:hAnsi="Courier New" w:cs="Courier New"/>
+          <w:szCs w:val="21"/>
+        </w:rPr>
+        <w:t>)</w:t>
       </w:r>
       <w:r>
         <w:rPr>
@@ -12241,27 +12638,6 @@
         <w:rPr>
           <w:noProof/>
         </w:rPr>
-        <w:t xml:space="preserve"> </w:t>
-      </w:r>
-    </w:p>
-    <w:p>
-      <w:pPr>
-        <w:jc w:val="center"/>
-        <w:rPr>
-          <w:noProof/>
-        </w:rPr>
-      </w:pPr>
-      <w:r>
-        <w:rPr>
-          <w:noProof/>
-        </w:rPr>
-        <w:br w:type="page"/>
-      </w:r>
-      <w:r>
-        <w:rPr>
-          <w:noProof/>
-        </w:rPr>
-        <w:lastRenderedPageBreak/>
         <w:drawing>
           <wp:inline distT="0" distB="0" distL="0" distR="0" wp14:anchorId="11C68E67" wp14:editId="543999EA">
             <wp:extent cx="4472412" cy="2751432"/>
@@ -12389,13 +12765,15 @@
       <w:pPr>
         <w:rPr>
           <w:rFonts w:ascii="Tahoma" w:hAnsi="Tahoma" w:cs="Tahoma"/>
-          <w:sz w:val="22"/>
-          <w:szCs w:val="22"/>
-        </w:rPr>
-      </w:pPr>
-      <w:r>
-        <w:rPr>
-          <w:rFonts w:ascii="Tahoma" w:hAnsi="Tahoma" w:cs="Tahoma"/>
+          <w:color w:val="C00000"/>
+          <w:sz w:val="22"/>
+          <w:szCs w:val="22"/>
+        </w:rPr>
+      </w:pPr>
+      <w:r>
+        <w:rPr>
+          <w:rFonts w:ascii="Tahoma" w:hAnsi="Tahoma" w:cs="Tahoma"/>
+          <w:color w:val="C00000"/>
           <w:sz w:val="22"/>
           <w:szCs w:val="22"/>
         </w:rPr>
@@ -12404,6 +12782,7 @@
       <w:r>
         <w:rPr>
           <w:rFonts w:ascii="Tahoma" w:hAnsi="Tahoma" w:cs="Tahoma"/>
+          <w:color w:val="C00000"/>
           <w:sz w:val="22"/>
           <w:szCs w:val="22"/>
         </w:rPr>
@@ -12412,6 +12791,7 @@
       <w:r>
         <w:rPr>
           <w:rFonts w:ascii="Tahoma" w:hAnsi="Tahoma" w:cs="Tahoma"/>
+          <w:color w:val="C00000"/>
           <w:sz w:val="22"/>
           <w:szCs w:val="22"/>
         </w:rPr>
@@ -12420,6 +12800,7 @@
       <w:r>
         <w:rPr>
           <w:rFonts w:ascii="Tahoma" w:hAnsi="Tahoma" w:cs="Tahoma"/>
+          <w:color w:val="C00000"/>
           <w:sz w:val="22"/>
           <w:szCs w:val="22"/>
         </w:rPr>
@@ -12430,15 +12811,17 @@
       <w:pPr>
         <w:rPr>
           <w:rFonts w:ascii="Tahoma" w:hAnsi="Tahoma" w:cs="Tahoma"/>
-          <w:sz w:val="22"/>
-          <w:szCs w:val="22"/>
-        </w:rPr>
-      </w:pPr>
-    </w:p>
-    <w:p>
-      <w:pPr>
-        <w:rPr>
-          <w:rFonts w:ascii="Tahoma" w:hAnsi="Tahoma" w:cs="Tahoma"/>
+          <w:color w:val="C00000"/>
+          <w:sz w:val="22"/>
+          <w:szCs w:val="22"/>
+        </w:rPr>
+      </w:pPr>
+    </w:p>
+    <w:p>
+      <w:pPr>
+        <w:rPr>
+          <w:rFonts w:ascii="Tahoma" w:hAnsi="Tahoma" w:cs="Tahoma"/>
+          <w:color w:val="C00000"/>
           <w:sz w:val="22"/>
           <w:szCs w:val="22"/>
         </w:rPr>
@@ -12448,6 +12831,7 @@
           <m:r>
             <w:rPr>
               <w:rFonts w:ascii="Cambria Math" w:hAnsi="Cambria Math" w:cs="Tahoma"/>
+              <w:color w:val="C00000"/>
               <w:sz w:val="22"/>
               <w:szCs w:val="22"/>
             </w:rPr>
@@ -12459,6 +12843,7 @@
                 <w:rPr>
                   <w:rFonts w:ascii="Cambria Math" w:hAnsi="Cambria Math" w:cs="Tahoma"/>
                   <w:i/>
+                  <w:color w:val="C00000"/>
                   <w:sz w:val="22"/>
                   <w:szCs w:val="22"/>
                 </w:rPr>
@@ -12471,6 +12856,7 @@
                     <w:rPr>
                       <w:rFonts w:ascii="Cambria Math" w:hAnsi="Cambria Math" w:cs="Tahoma"/>
                       <w:i/>
+                      <w:color w:val="C00000"/>
                       <w:sz w:val="22"/>
                       <w:szCs w:val="22"/>
                     </w:rPr>
@@ -12483,6 +12869,7 @@
                     </m:rPr>
                     <w:rPr>
                       <w:rFonts w:ascii="Cambria Math" w:hAnsi="Cambria Math" w:cs="Tahoma"/>
+                      <w:color w:val="C00000"/>
                       <w:sz w:val="22"/>
                       <w:szCs w:val="22"/>
                     </w:rPr>
@@ -12491,6 +12878,7 @@
                   <m:r>
                     <w:rPr>
                       <w:rFonts w:ascii="Cambria Math" w:hAnsi="Cambria Math" w:cs="Tahoma"/>
+                      <w:color w:val="C00000"/>
                       <w:sz w:val="22"/>
                       <w:szCs w:val="22"/>
                     </w:rPr>
@@ -12501,6 +12889,7 @@
                   <m:r>
                     <w:rPr>
                       <w:rFonts w:ascii="Cambria Math" w:hAnsi="Cambria Math" w:cs="Tahoma"/>
+                      <w:color w:val="C00000"/>
                       <w:sz w:val="22"/>
                       <w:szCs w:val="22"/>
                     </w:rPr>
@@ -12511,6 +12900,7 @@
               <m:r>
                 <w:rPr>
                   <w:rFonts w:ascii="Cambria Math" w:hAnsi="Cambria Math" w:cs="Tahoma"/>
+                  <w:color w:val="C00000"/>
                   <w:sz w:val="22"/>
                   <w:szCs w:val="22"/>
                 </w:rPr>
@@ -12521,6 +12911,7 @@
           <m:r>
             <w:rPr>
               <w:rFonts w:ascii="Cambria Math" w:hAnsi="Cambria Math" w:cs="Tahoma"/>
+              <w:color w:val="C00000"/>
               <w:sz w:val="22"/>
               <w:szCs w:val="22"/>
             </w:rPr>
@@ -12532,6 +12923,7 @@
                 <w:rPr>
                   <w:rFonts w:ascii="Cambria Math" w:hAnsi="Cambria Math" w:cs="Tahoma"/>
                   <w:i/>
+                  <w:color w:val="C00000"/>
                   <w:sz w:val="22"/>
                   <w:szCs w:val="22"/>
                 </w:rPr>
@@ -12544,6 +12936,7 @@
                     <w:rPr>
                       <w:rFonts w:ascii="Cambria Math" w:hAnsi="Cambria Math" w:cs="Tahoma"/>
                       <w:i/>
+                      <w:color w:val="C00000"/>
                       <w:sz w:val="22"/>
                       <w:szCs w:val="22"/>
                     </w:rPr>
@@ -12553,6 +12946,7 @@
                   <m:r>
                     <w:rPr>
                       <w:rFonts w:ascii="Cambria Math" w:hAnsi="Cambria Math" w:cs="Tahoma"/>
+                      <w:color w:val="C00000"/>
                       <w:sz w:val="22"/>
                       <w:szCs w:val="22"/>
                     </w:rPr>
@@ -12563,6 +12957,7 @@
                   <m:r>
                     <w:rPr>
                       <w:rFonts w:ascii="Cambria Math" w:hAnsi="Cambria Math" w:cs="Tahoma"/>
+                      <w:color w:val="C00000"/>
                       <w:sz w:val="22"/>
                       <w:szCs w:val="22"/>
                     </w:rPr>
@@ -12573,6 +12968,7 @@
               <m:r>
                 <w:rPr>
                   <w:rFonts w:ascii="Cambria Math" w:hAnsi="Cambria Math" w:cs="Tahoma"/>
+                  <w:color w:val="C00000"/>
                   <w:sz w:val="22"/>
                   <w:szCs w:val="22"/>
                 </w:rPr>
@@ -12583,6 +12979,7 @@
           <m:r>
             <w:rPr>
               <w:rFonts w:ascii="Cambria Math" w:hAnsi="Cambria Math" w:cs="Tahoma"/>
+              <w:color w:val="C00000"/>
               <w:sz w:val="22"/>
               <w:szCs w:val="22"/>
             </w:rPr>
@@ -12595,6 +12992,7 @@
       <w:pPr>
         <w:rPr>
           <w:rFonts w:ascii="Tahoma" w:hAnsi="Tahoma" w:cs="Tahoma"/>
+          <w:color w:val="C00000"/>
           <w:sz w:val="22"/>
           <w:szCs w:val="22"/>
         </w:rPr>
@@ -12628,6 +13026,7 @@
           <w:sz w:val="22"/>
           <w:szCs w:val="22"/>
         </w:rPr>
+        <w:lastRenderedPageBreak/>
         <w:drawing>
           <wp:inline distT="0" distB="0" distL="0" distR="0" wp14:anchorId="57F0EA1E" wp14:editId="45592EFD">
             <wp:extent cx="6115685" cy="3425825"/>
@@ -12723,7 +13122,11 @@
         <w:t>22</w:t>
       </w:r>
       <w:r>
-        <w:t>? How do you explain it</w:t>
+        <w:t xml:space="preserve">? How do you explain </w:t>
+      </w:r>
+      <w:proofErr w:type="gramStart"/>
+      <w:r>
+        <w:t>it</w:t>
       </w:r>
       <w:r>
         <w:t xml:space="preserve"> </w:t>
@@ -12731,11 +13134,23 @@
       <w:r>
         <w:t>?</w:t>
       </w:r>
+      <w:proofErr w:type="gramEnd"/>
     </w:p>
     <w:p/>
     <w:p>
-      <w:r>
-        <w:lastRenderedPageBreak/>
+      <w:pPr>
+        <w:rPr>
+          <w:color w:val="C00000"/>
+          <w:sz w:val="22"/>
+          <w:szCs w:val="22"/>
+        </w:rPr>
+      </w:pPr>
+      <w:r>
+        <w:rPr>
+          <w:color w:val="C00000"/>
+          <w:sz w:val="22"/>
+          <w:szCs w:val="22"/>
+        </w:rPr>
         <w:t>Here we observe two peaks in the CAF. This may be due to a data bit transition, so the two peaks correspond to two different bits.</w:t>
       </w:r>
     </w:p>
@@ -12908,40 +13323,91 @@
           <w:rFonts w:ascii="Courier New" w:hAnsi="Courier New" w:cs="Courier New"/>
           <w:szCs w:val="21"/>
         </w:rPr>
-        <w:t>acquisition_1ms()</w:t>
-      </w:r>
-      <w:r>
-        <w:t>, that you have previously completed for Exercise 3, to implement a 10 ms integration time. In this case please rename it to</w:t>
-      </w:r>
-      <w:r>
-        <w:br/>
-      </w:r>
-      <w:r>
-        <w:rPr>
-          <w:rFonts w:ascii="Tahoma" w:hAnsi="Tahoma" w:cs="Tahoma"/>
-          <w:sz w:val="22"/>
-          <w:szCs w:val="22"/>
-        </w:rPr>
-        <w:t xml:space="preserve"> </w:t>
-      </w:r>
-      <w:proofErr w:type="spellStart"/>
+        <w:t>acquisition_1</w:t>
+      </w:r>
+      <w:proofErr w:type="gramStart"/>
       <w:r>
         <w:rPr>
           <w:rFonts w:ascii="Courier New" w:hAnsi="Courier New" w:cs="Courier New"/>
           <w:szCs w:val="21"/>
         </w:rPr>
-        <w:t>acquisition_Tcoh</w:t>
-      </w:r>
-      <w:proofErr w:type="spellEnd"/>
+        <w:t>ms(</w:t>
+      </w:r>
+      <w:proofErr w:type="gramEnd"/>
       <w:r>
         <w:rPr>
           <w:rFonts w:ascii="Courier New" w:hAnsi="Courier New" w:cs="Courier New"/>
           <w:szCs w:val="21"/>
         </w:rPr>
-        <w:t>()</w:t>
+        <w:t>)</w:t>
+      </w:r>
+      <w:r>
+        <w:t>, that you have previously completed for Exercise 3, to implement a 10 ms integration time. In this case please rename it to</w:t>
+      </w:r>
+      <w:r>
+        <w:br/>
+      </w:r>
+      <w:r>
+        <w:rPr>
+          <w:rFonts w:ascii="Tahoma" w:hAnsi="Tahoma" w:cs="Tahoma"/>
+          <w:sz w:val="22"/>
+          <w:szCs w:val="22"/>
+        </w:rPr>
+        <w:t xml:space="preserve"> </w:t>
+      </w:r>
+      <w:proofErr w:type="spellStart"/>
+      <w:r>
+        <w:rPr>
+          <w:rFonts w:ascii="Courier New" w:hAnsi="Courier New" w:cs="Courier New"/>
+          <w:szCs w:val="21"/>
+        </w:rPr>
+        <w:t>acquisition_</w:t>
+      </w:r>
+      <w:proofErr w:type="gramStart"/>
+      <w:r>
+        <w:rPr>
+          <w:rFonts w:ascii="Courier New" w:hAnsi="Courier New" w:cs="Courier New"/>
+          <w:szCs w:val="21"/>
+        </w:rPr>
+        <w:t>Tcoh</w:t>
+      </w:r>
+      <w:proofErr w:type="spellEnd"/>
+      <w:r>
+        <w:rPr>
+          <w:rFonts w:ascii="Courier New" w:hAnsi="Courier New" w:cs="Courier New"/>
+          <w:szCs w:val="21"/>
+        </w:rPr>
+        <w:t>(</w:t>
+      </w:r>
+      <w:proofErr w:type="gramEnd"/>
+      <w:r>
+        <w:rPr>
+          <w:rFonts w:ascii="Courier New" w:hAnsi="Courier New" w:cs="Courier New"/>
+          <w:szCs w:val="21"/>
+        </w:rPr>
+        <w:t>)</w:t>
       </w:r>
       <w:r>
         <w:t>function.</w:t>
+      </w:r>
+      <w:r>
+        <w:t xml:space="preserve"> </w:t>
+      </w:r>
+      <w:r>
+        <w:rPr>
+          <w:color w:val="C00000"/>
+          <w:sz w:val="22"/>
+          <w:szCs w:val="22"/>
+        </w:rPr>
+        <w:t>This is the option we selected</w:t>
+      </w:r>
+      <w:r>
+        <w:rPr>
+          <w:color w:val="C00000"/>
+          <w:sz w:val="22"/>
+          <w:szCs w:val="22"/>
+        </w:rPr>
+        <w:t xml:space="preserve">. </w:t>
       </w:r>
     </w:p>
     <w:p>
@@ -13119,6 +13585,7 @@
         <w:t xml:space="preserve"> </w:t>
       </w:r>
       <w:proofErr w:type="spellStart"/>
+      <w:proofErr w:type="gramStart"/>
       <w:r>
         <w:rPr>
           <w:rFonts w:ascii="Courier New" w:hAnsi="Courier New" w:cs="Courier New"/>
@@ -13129,6 +13596,7 @@
         <w:t>settings.cohInt</w:t>
       </w:r>
       <w:proofErr w:type="spellEnd"/>
+      <w:proofErr w:type="gramEnd"/>
       <w:r>
         <w:rPr>
           <w:rFonts w:ascii="Tahoma" w:hAnsi="Tahoma" w:cs="Tahoma"/>
@@ -13209,6 +13677,7 @@
         <w:t xml:space="preserve">Use </w:t>
       </w:r>
       <w:proofErr w:type="spellStart"/>
+      <w:proofErr w:type="gramStart"/>
       <w:r>
         <w:rPr>
           <w:rFonts w:ascii="Courier New" w:hAnsi="Courier New" w:cs="Courier New"/>
@@ -13223,7 +13692,16 @@
           <w:sz w:val="22"/>
           <w:szCs w:val="22"/>
         </w:rPr>
-        <w:t>()</w:t>
+        <w:t>(</w:t>
+      </w:r>
+      <w:proofErr w:type="gramEnd"/>
+      <w:r>
+        <w:rPr>
+          <w:rFonts w:ascii="Courier New" w:hAnsi="Courier New" w:cs="Courier New"/>
+          <w:sz w:val="22"/>
+          <w:szCs w:val="22"/>
+        </w:rPr>
+        <w:t>)</w:t>
       </w:r>
       <w:r>
         <w:rPr>
@@ -13294,38 +13772,16 @@
           <w:szCs w:val="21"/>
           <w:u w:val="single"/>
         </w:rPr>
-        <w:t>Main_Ex4.m</w:t>
-      </w:r>
-      <w:r>
-        <w:rPr>
-          <w:rFonts w:ascii="Tahoma" w:hAnsi="Tahoma" w:cs="Tahoma"/>
-          <w:szCs w:val="21"/>
-          <w:u w:val="single"/>
-        </w:rPr>
-        <w:t>.</w:t>
-      </w:r>
-      <w:r>
-        <w:rPr>
-          <w:rFonts w:ascii="Tahoma" w:hAnsi="Tahoma" w:cs="Tahoma"/>
-          <w:sz w:val="22"/>
-          <w:szCs w:val="22"/>
-          <w:u w:val="single"/>
-        </w:rPr>
-        <w:t xml:space="preserve"> </w:t>
-      </w:r>
-      <w:r>
-        <w:rPr>
-          <w:u w:val="single"/>
-        </w:rPr>
-        <w:t xml:space="preserve">Remember to set “Exercise 4 – High Sensitivity Acquisition” as your working folder before running </w:t>
-      </w:r>
+        <w:t>Main_Ex</w:t>
+      </w:r>
+      <w:proofErr w:type="gramStart"/>
       <w:r>
         <w:rPr>
           <w:rFonts w:ascii="Courier New" w:hAnsi="Courier New" w:cs="Courier New"/>
           <w:szCs w:val="21"/>
           <w:u w:val="single"/>
         </w:rPr>
-        <w:t>Main_Ex4</w:t>
+        <w:t>4.m</w:t>
       </w:r>
       <w:r>
         <w:rPr>
@@ -13334,6 +13790,22 @@
           <w:u w:val="single"/>
         </w:rPr>
         <w:t>.</w:t>
+      </w:r>
+      <w:proofErr w:type="gramEnd"/>
+      <w:r>
+        <w:rPr>
+          <w:rFonts w:ascii="Tahoma" w:hAnsi="Tahoma" w:cs="Tahoma"/>
+          <w:sz w:val="22"/>
+          <w:szCs w:val="22"/>
+          <w:u w:val="single"/>
+        </w:rPr>
+        <w:t xml:space="preserve"> </w:t>
+      </w:r>
+      <w:r>
+        <w:rPr>
+          <w:u w:val="single"/>
+        </w:rPr>
+        <w:t xml:space="preserve">Remember to set “Exercise 4 – High Sensitivity Acquisition” as your working folder before running </w:t>
       </w:r>
       <w:r>
         <w:rPr>
@@ -13341,6 +13813,22 @@
           <w:szCs w:val="21"/>
           <w:u w:val="single"/>
         </w:rPr>
+        <w:t>Main_Ex4</w:t>
+      </w:r>
+      <w:r>
+        <w:rPr>
+          <w:rFonts w:ascii="Tahoma" w:hAnsi="Tahoma" w:cs="Tahoma"/>
+          <w:szCs w:val="21"/>
+          <w:u w:val="single"/>
+        </w:rPr>
+        <w:t>.</w:t>
+      </w:r>
+      <w:r>
+        <w:rPr>
+          <w:rFonts w:ascii="Courier New" w:hAnsi="Courier New" w:cs="Courier New"/>
+          <w:szCs w:val="21"/>
+          <w:u w:val="single"/>
+        </w:rPr>
         <w:t>m</w:t>
       </w:r>
     </w:p>
@@ -13418,19 +13906,29 @@
       <w:pPr>
         <w:rPr>
           <w:rFonts w:ascii="Tahoma" w:hAnsi="Tahoma" w:cs="Tahoma"/>
-          <w:sz w:val="22"/>
-          <w:szCs w:val="22"/>
-        </w:rPr>
-      </w:pPr>
-    </w:p>
-    <w:p>
-      <w:pPr>
-        <w:rPr>
-          <w:rFonts w:ascii="Tahoma" w:hAnsi="Tahoma" w:cs="Tahoma"/>
-          <w:sz w:val="22"/>
-          <w:szCs w:val="22"/>
-        </w:rPr>
-      </w:pPr>
+          <w:color w:val="C00000"/>
+          <w:sz w:val="22"/>
+          <w:szCs w:val="22"/>
+        </w:rPr>
+      </w:pPr>
+    </w:p>
+    <w:p>
+      <w:pPr>
+        <w:rPr>
+          <w:rFonts w:ascii="Tahoma" w:hAnsi="Tahoma" w:cs="Tahoma"/>
+          <w:sz w:val="22"/>
+          <w:szCs w:val="22"/>
+        </w:rPr>
+      </w:pPr>
+      <w:r>
+        <w:rPr>
+          <w:rFonts w:ascii="Tahoma" w:hAnsi="Tahoma" w:cs="Tahoma"/>
+          <w:color w:val="C00000"/>
+          <w:sz w:val="22"/>
+          <w:szCs w:val="22"/>
+        </w:rPr>
+        <w:t xml:space="preserve">The peak is much more identifiable. </w:t>
+      </w:r>
     </w:p>
     <w:p>
       <w:pPr>
@@ -13507,9 +14005,8 @@
           <w:sz w:val="22"/>
           <w:szCs w:val="22"/>
         </w:rPr>
-        <w:t xml:space="preserve">No, we detect less satellites than previously. This is because of bit transition effect: for some satellites, the peaks will balance </w:t>
-      </w:r>
-      <w:proofErr w:type="spellStart"/>
+        <w:t>No, we detect</w:t>
+      </w:r>
       <w:r>
         <w:rPr>
           <w:rFonts w:ascii="Tahoma" w:hAnsi="Tahoma" w:cs="Tahoma"/>
@@ -13517,9 +14014,8 @@
           <w:sz w:val="22"/>
           <w:szCs w:val="22"/>
         </w:rPr>
-        <w:t>each others</w:t>
-      </w:r>
-      <w:proofErr w:type="spellEnd"/>
+        <w:t xml:space="preserve"> less</w:t>
+      </w:r>
       <w:r>
         <w:rPr>
           <w:rFonts w:ascii="Tahoma" w:hAnsi="Tahoma" w:cs="Tahoma"/>
@@ -13527,8 +14023,65 @@
           <w:sz w:val="22"/>
           <w:szCs w:val="22"/>
         </w:rPr>
-        <w:t xml:space="preserve"> so the resulting gain is lower. On the other hands, some other satellites will benefit from the longer integration time, their peaks will be higher.</w:t>
-      </w:r>
+        <w:t xml:space="preserve"> satellites than previously</w:t>
+      </w:r>
+      <w:r>
+        <w:rPr>
+          <w:rFonts w:ascii="Tahoma" w:hAnsi="Tahoma" w:cs="Tahoma"/>
+          <w:color w:val="C00000"/>
+          <w:sz w:val="22"/>
+          <w:szCs w:val="22"/>
+        </w:rPr>
+        <w:t xml:space="preserve"> (only 7)</w:t>
+      </w:r>
+      <w:r>
+        <w:rPr>
+          <w:rFonts w:ascii="Tahoma" w:hAnsi="Tahoma" w:cs="Tahoma"/>
+          <w:color w:val="C00000"/>
+          <w:sz w:val="22"/>
+          <w:szCs w:val="22"/>
+        </w:rPr>
+        <w:t xml:space="preserve">. </w:t>
+      </w:r>
+      <w:r>
+        <w:rPr>
+          <w:rFonts w:ascii="Tahoma" w:hAnsi="Tahoma" w:cs="Tahoma"/>
+          <w:color w:val="C00000"/>
+          <w:sz w:val="22"/>
+          <w:szCs w:val="22"/>
+        </w:rPr>
+        <w:t xml:space="preserve">For the satellites we do detect however, the peak </w:t>
+      </w:r>
+      <w:r>
+        <w:rPr>
+          <w:rFonts w:ascii="Tahoma" w:hAnsi="Tahoma" w:cs="Tahoma"/>
+          <w:color w:val="C00000"/>
+          <w:sz w:val="22"/>
+          <w:szCs w:val="22"/>
+        </w:rPr>
+        <w:t xml:space="preserve">metric </w:t>
+      </w:r>
+      <w:r>
+        <w:rPr>
+          <w:rFonts w:ascii="Tahoma" w:hAnsi="Tahoma" w:cs="Tahoma"/>
+          <w:color w:val="C00000"/>
+          <w:sz w:val="22"/>
+          <w:szCs w:val="22"/>
+        </w:rPr>
+        <w:t xml:space="preserve">is much higher. </w:t>
+      </w:r>
+    </w:p>
+    <w:p>
+      <w:pPr>
+        <w:rPr>
+          <w:rFonts w:ascii="Tahoma" w:hAnsi="Tahoma" w:cs="Tahoma"/>
+          <w:color w:val="C00000"/>
+          <w:sz w:val="22"/>
+          <w:szCs w:val="22"/>
+        </w:rPr>
+      </w:pPr>
+      <w:bookmarkStart w:id="12" w:name="_GoBack"/>
+      <w:bookmarkEnd w:id="12"/>
     </w:p>
     <w:p>
       <w:pPr>
@@ -13542,6 +14095,9 @@
     <w:p>
       <w:r>
         <w:t>Are there, any new satellites detected?</w:t>
+      </w:r>
+      <w:r>
+        <w:t xml:space="preserve"> </w:t>
       </w:r>
     </w:p>
     <w:p>
@@ -13619,6 +14175,15 @@
                 <w:szCs w:val="22"/>
               </w:rPr>
             </w:pPr>
+            <w:r>
+              <w:rPr>
+                <w:rFonts w:ascii="Tahoma" w:hAnsi="Tahoma" w:cs="Tahoma"/>
+                <w:color w:val="C00000"/>
+                <w:sz w:val="22"/>
+                <w:szCs w:val="22"/>
+              </w:rPr>
+              <w:t>5</w:t>
+            </w:r>
           </w:p>
         </w:tc>
         <w:tc>
@@ -13636,6 +14201,15 @@
                 <w:szCs w:val="22"/>
               </w:rPr>
             </w:pPr>
+            <w:r>
+              <w:rPr>
+                <w:rFonts w:ascii="Tahoma" w:hAnsi="Tahoma" w:cs="Tahoma"/>
+                <w:color w:val="C00000"/>
+                <w:sz w:val="22"/>
+                <w:szCs w:val="22"/>
+              </w:rPr>
+              <w:t>12</w:t>
+            </w:r>
           </w:p>
         </w:tc>
         <w:tc>
@@ -13653,6 +14227,15 @@
                 <w:szCs w:val="22"/>
               </w:rPr>
             </w:pPr>
+            <w:r>
+              <w:rPr>
+                <w:rFonts w:ascii="Tahoma" w:hAnsi="Tahoma" w:cs="Tahoma"/>
+                <w:color w:val="C00000"/>
+                <w:sz w:val="22"/>
+                <w:szCs w:val="22"/>
+              </w:rPr>
+              <w:t>25</w:t>
+            </w:r>
           </w:p>
         </w:tc>
       </w:tr>
@@ -13699,10 +14282,20 @@
               <w:jc w:val="center"/>
               <w:rPr>
                 <w:rFonts w:ascii="Tahoma" w:hAnsi="Tahoma" w:cs="Tahoma"/>
+                <w:color w:val="C00000"/>
                 <w:sz w:val="22"/>
                 <w:szCs w:val="22"/>
               </w:rPr>
             </w:pPr>
+            <w:r>
+              <w:rPr>
+                <w:rFonts w:ascii="Tahoma" w:hAnsi="Tahoma" w:cs="Tahoma"/>
+                <w:color w:val="C00000"/>
+                <w:sz w:val="22"/>
+                <w:szCs w:val="22"/>
+              </w:rPr>
+              <w:t>18</w:t>
+            </w:r>
           </w:p>
         </w:tc>
         <w:tc>
@@ -13715,10 +14308,20 @@
               <w:jc w:val="center"/>
               <w:rPr>
                 <w:rFonts w:ascii="Tahoma" w:hAnsi="Tahoma" w:cs="Tahoma"/>
+                <w:color w:val="C00000"/>
                 <w:sz w:val="22"/>
                 <w:szCs w:val="22"/>
               </w:rPr>
             </w:pPr>
+            <w:r>
+              <w:rPr>
+                <w:rFonts w:ascii="Tahoma" w:hAnsi="Tahoma" w:cs="Tahoma"/>
+                <w:color w:val="C00000"/>
+                <w:sz w:val="22"/>
+                <w:szCs w:val="22"/>
+              </w:rPr>
+              <w:t>19</w:t>
+            </w:r>
           </w:p>
         </w:tc>
         <w:tc>
@@ -13736,6 +14339,15 @@
                 <w:szCs w:val="22"/>
               </w:rPr>
             </w:pPr>
+            <w:r>
+              <w:rPr>
+                <w:rFonts w:ascii="Tahoma" w:hAnsi="Tahoma" w:cs="Tahoma"/>
+                <w:color w:val="C00000"/>
+                <w:sz w:val="22"/>
+                <w:szCs w:val="22"/>
+              </w:rPr>
+              <w:t>8</w:t>
+            </w:r>
           </w:p>
         </w:tc>
       </w:tr>
@@ -13767,10 +14379,20 @@
               <w:jc w:val="center"/>
               <w:rPr>
                 <w:rFonts w:ascii="Tahoma" w:hAnsi="Tahoma" w:cs="Tahoma"/>
+                <w:color w:val="C00000"/>
                 <w:sz w:val="22"/>
                 <w:szCs w:val="22"/>
               </w:rPr>
             </w:pPr>
+            <w:r>
+              <w:rPr>
+                <w:rFonts w:ascii="Tahoma" w:hAnsi="Tahoma" w:cs="Tahoma"/>
+                <w:color w:val="C00000"/>
+                <w:sz w:val="22"/>
+                <w:szCs w:val="22"/>
+              </w:rPr>
+              <w:t>2376</w:t>
+            </w:r>
           </w:p>
         </w:tc>
         <w:tc>
@@ -13783,10 +14405,20 @@
               <w:jc w:val="center"/>
               <w:rPr>
                 <w:rFonts w:ascii="Tahoma" w:hAnsi="Tahoma" w:cs="Tahoma"/>
+                <w:color w:val="C00000"/>
                 <w:sz w:val="22"/>
                 <w:szCs w:val="22"/>
               </w:rPr>
             </w:pPr>
+            <w:r>
+              <w:rPr>
+                <w:rFonts w:ascii="Tahoma" w:hAnsi="Tahoma" w:cs="Tahoma"/>
+                <w:color w:val="C00000"/>
+                <w:sz w:val="22"/>
+                <w:szCs w:val="22"/>
+              </w:rPr>
+              <w:t>3407</w:t>
+            </w:r>
           </w:p>
         </w:tc>
         <w:tc>
@@ -13804,6 +14436,15 @@
                 <w:szCs w:val="22"/>
               </w:rPr>
             </w:pPr>
+            <w:r>
+              <w:rPr>
+                <w:rFonts w:ascii="Tahoma" w:hAnsi="Tahoma" w:cs="Tahoma"/>
+                <w:color w:val="C00000"/>
+                <w:sz w:val="22"/>
+                <w:szCs w:val="22"/>
+              </w:rPr>
+              <w:t>1151</w:t>
+            </w:r>
           </w:p>
         </w:tc>
       </w:tr>
@@ -13821,10 +14462,20 @@
       <w:pPr>
         <w:rPr>
           <w:rFonts w:ascii="Tahoma" w:hAnsi="Tahoma" w:cs="Tahoma"/>
-          <w:sz w:val="22"/>
-          <w:szCs w:val="22"/>
-        </w:rPr>
-      </w:pPr>
+          <w:color w:val="C00000"/>
+          <w:sz w:val="22"/>
+          <w:szCs w:val="22"/>
+        </w:rPr>
+      </w:pPr>
+      <w:r>
+        <w:rPr>
+          <w:rFonts w:ascii="Tahoma" w:hAnsi="Tahoma" w:cs="Tahoma"/>
+          <w:color w:val="C00000"/>
+          <w:sz w:val="22"/>
+          <w:szCs w:val="22"/>
+        </w:rPr>
+        <w:t>(The frequency doppler is the shift)</w:t>
+      </w:r>
     </w:p>
     <w:p>
       <w:pPr>
@@ -13871,12 +14522,264 @@
     </w:p>
     <w:p>
       <w:pPr>
+        <w:rPr>
+          <w:rFonts w:ascii="Tahoma" w:hAnsi="Tahoma" w:cs="Tahoma"/>
+          <w:color w:val="C00000"/>
+          <w:sz w:val="22"/>
+          <w:szCs w:val="22"/>
+        </w:rPr>
+      </w:pPr>
+      <w:r>
+        <w:rPr>
+          <w:rFonts w:ascii="Tahoma" w:hAnsi="Tahoma" w:cs="Tahoma"/>
+          <w:color w:val="C00000"/>
+          <w:sz w:val="22"/>
+          <w:szCs w:val="22"/>
+        </w:rPr>
+        <w:lastRenderedPageBreak/>
+        <w:t>This is because of bit transition effect</w:t>
+      </w:r>
+      <w:r>
+        <w:rPr>
+          <w:rFonts w:ascii="Tahoma" w:hAnsi="Tahoma" w:cs="Tahoma"/>
+          <w:color w:val="C00000"/>
+          <w:sz w:val="22"/>
+          <w:szCs w:val="22"/>
+        </w:rPr>
+        <w:t>. F</w:t>
+      </w:r>
+      <w:r>
+        <w:rPr>
+          <w:rFonts w:ascii="Tahoma" w:hAnsi="Tahoma" w:cs="Tahoma"/>
+          <w:color w:val="C00000"/>
+          <w:sz w:val="22"/>
+          <w:szCs w:val="22"/>
+        </w:rPr>
+        <w:t>or some satellites, the peaks</w:t>
+      </w:r>
+      <w:r>
+        <w:rPr>
+          <w:rFonts w:ascii="Tahoma" w:hAnsi="Tahoma" w:cs="Tahoma"/>
+          <w:color w:val="C00000"/>
+          <w:sz w:val="22"/>
+          <w:szCs w:val="22"/>
+        </w:rPr>
+        <w:t xml:space="preserve">, integrated over a longer duration, </w:t>
+      </w:r>
+      <w:r>
+        <w:rPr>
+          <w:rFonts w:ascii="Tahoma" w:hAnsi="Tahoma" w:cs="Tahoma"/>
+          <w:color w:val="C00000"/>
+          <w:sz w:val="22"/>
+          <w:szCs w:val="22"/>
+        </w:rPr>
+        <w:t>will balance</w:t>
+      </w:r>
+      <w:r>
+        <w:rPr>
+          <w:rFonts w:ascii="Tahoma" w:hAnsi="Tahoma" w:cs="Tahoma"/>
+          <w:color w:val="C00000"/>
+          <w:sz w:val="22"/>
+          <w:szCs w:val="22"/>
+        </w:rPr>
+        <w:t>/cancel</w:t>
+      </w:r>
+      <w:r>
+        <w:rPr>
+          <w:rFonts w:ascii="Tahoma" w:hAnsi="Tahoma" w:cs="Tahoma"/>
+          <w:color w:val="C00000"/>
+          <w:sz w:val="22"/>
+          <w:szCs w:val="22"/>
+        </w:rPr>
+        <w:t xml:space="preserve"> </w:t>
+      </w:r>
+      <w:proofErr w:type="spellStart"/>
+      <w:r>
+        <w:rPr>
+          <w:rFonts w:ascii="Tahoma" w:hAnsi="Tahoma" w:cs="Tahoma"/>
+          <w:color w:val="C00000"/>
+          <w:sz w:val="22"/>
+          <w:szCs w:val="22"/>
+        </w:rPr>
+        <w:t xml:space="preserve">each </w:t>
+      </w:r>
+      <w:proofErr w:type="gramStart"/>
+      <w:r>
+        <w:rPr>
+          <w:rFonts w:ascii="Tahoma" w:hAnsi="Tahoma" w:cs="Tahoma"/>
+          <w:color w:val="C00000"/>
+          <w:sz w:val="22"/>
+          <w:szCs w:val="22"/>
+        </w:rPr>
+        <w:t>others</w:t>
+      </w:r>
+      <w:proofErr w:type="spellEnd"/>
+      <w:proofErr w:type="gramEnd"/>
+      <w:r>
+        <w:rPr>
+          <w:rFonts w:ascii="Tahoma" w:hAnsi="Tahoma" w:cs="Tahoma"/>
+          <w:color w:val="C00000"/>
+          <w:sz w:val="22"/>
+          <w:szCs w:val="22"/>
+        </w:rPr>
+        <w:t xml:space="preserve"> because of bit transition</w:t>
+      </w:r>
+      <w:r>
+        <w:rPr>
+          <w:rFonts w:ascii="Tahoma" w:hAnsi="Tahoma" w:cs="Tahoma"/>
+          <w:color w:val="C00000"/>
+          <w:sz w:val="22"/>
+          <w:szCs w:val="22"/>
+        </w:rPr>
+        <w:t xml:space="preserve">, </w:t>
+      </w:r>
+      <w:r>
+        <w:rPr>
+          <w:rFonts w:ascii="Tahoma" w:hAnsi="Tahoma" w:cs="Tahoma"/>
+          <w:color w:val="C00000"/>
+          <w:sz w:val="22"/>
+          <w:szCs w:val="22"/>
+        </w:rPr>
+        <w:t>so the resulting gain is lower</w:t>
+      </w:r>
+      <w:r>
+        <w:rPr>
+          <w:rFonts w:ascii="Tahoma" w:hAnsi="Tahoma" w:cs="Tahoma"/>
+          <w:color w:val="C00000"/>
+          <w:sz w:val="22"/>
+          <w:szCs w:val="22"/>
+        </w:rPr>
+        <w:t>, and thus the signals from that satellites won't be detected.</w:t>
+      </w:r>
+      <w:r>
+        <w:rPr>
+          <w:rFonts w:ascii="Tahoma" w:hAnsi="Tahoma" w:cs="Tahoma"/>
+          <w:color w:val="C00000"/>
+          <w:sz w:val="22"/>
+          <w:szCs w:val="22"/>
+        </w:rPr>
+        <w:t xml:space="preserve"> On the other hand, </w:t>
+      </w:r>
+      <w:r>
+        <w:rPr>
+          <w:rFonts w:ascii="Tahoma" w:hAnsi="Tahoma" w:cs="Tahoma"/>
+          <w:color w:val="C00000"/>
+          <w:sz w:val="22"/>
+          <w:szCs w:val="22"/>
+        </w:rPr>
+        <w:t xml:space="preserve">for </w:t>
+      </w:r>
+      <w:r>
+        <w:rPr>
+          <w:rFonts w:ascii="Tahoma" w:hAnsi="Tahoma" w:cs="Tahoma"/>
+          <w:color w:val="C00000"/>
+          <w:sz w:val="22"/>
+          <w:szCs w:val="22"/>
+        </w:rPr>
+        <w:t>some other satellites</w:t>
+      </w:r>
+      <w:r>
+        <w:rPr>
+          <w:rFonts w:ascii="Tahoma" w:hAnsi="Tahoma" w:cs="Tahoma"/>
+          <w:color w:val="C00000"/>
+          <w:sz w:val="22"/>
+          <w:szCs w:val="22"/>
+        </w:rPr>
+        <w:t xml:space="preserve">, the peaks will add up and the resulting peak will be higher. So those </w:t>
+      </w:r>
+      <w:r>
+        <w:rPr>
+          <w:rFonts w:ascii="Tahoma" w:hAnsi="Tahoma" w:cs="Tahoma"/>
+          <w:color w:val="C00000"/>
+          <w:sz w:val="22"/>
+          <w:szCs w:val="22"/>
+        </w:rPr>
+        <w:t>will benefit from the longer integration time</w:t>
+      </w:r>
+      <w:r>
+        <w:rPr>
+          <w:rFonts w:ascii="Tahoma" w:hAnsi="Tahoma" w:cs="Tahoma"/>
+          <w:color w:val="C00000"/>
+          <w:sz w:val="22"/>
+          <w:szCs w:val="22"/>
+        </w:rPr>
+        <w:t>.</w:t>
+      </w:r>
+    </w:p>
+    <w:p>
+      <w:pPr>
+        <w:rPr>
+          <w:rFonts w:ascii="Tahoma" w:hAnsi="Tahoma" w:cs="Tahoma"/>
+          <w:color w:val="C00000"/>
+          <w:sz w:val="22"/>
+          <w:szCs w:val="22"/>
+        </w:rPr>
+      </w:pPr>
+    </w:p>
+    <w:p>
+      <w:pPr>
+        <w:rPr>
+          <w:rFonts w:ascii="Tahoma" w:hAnsi="Tahoma" w:cs="Tahoma"/>
+          <w:color w:val="C00000"/>
+          <w:sz w:val="22"/>
+          <w:szCs w:val="22"/>
+        </w:rPr>
+      </w:pPr>
+      <w:r>
+        <w:rPr>
+          <w:rFonts w:ascii="Tahoma" w:hAnsi="Tahoma" w:cs="Tahoma"/>
+          <w:color w:val="C00000"/>
+          <w:sz w:val="22"/>
+          <w:szCs w:val="22"/>
+        </w:rPr>
+        <w:t xml:space="preserve">Another limitation that prevents the further increase of the integration time is </w:t>
+      </w:r>
+      <w:r>
+        <w:rPr>
+          <w:rFonts w:ascii="Tahoma" w:hAnsi="Tahoma" w:cs="Tahoma"/>
+          <w:color w:val="C00000"/>
+          <w:sz w:val="22"/>
+          <w:szCs w:val="22"/>
+        </w:rPr>
+        <w:t xml:space="preserve">the fact that </w:t>
+      </w:r>
+      <w:r>
+        <w:rPr>
+          <w:rFonts w:ascii="Tahoma" w:hAnsi="Tahoma" w:cs="Tahoma"/>
+          <w:color w:val="C00000"/>
+          <w:sz w:val="22"/>
+          <w:szCs w:val="22"/>
+        </w:rPr>
+        <w:t xml:space="preserve">sequential correlation is not perfect, meaning that the correlation peaks change phase due to relative motions and </w:t>
+      </w:r>
+      <w:r>
+        <w:rPr>
+          <w:rFonts w:ascii="Tahoma" w:hAnsi="Tahoma" w:cs="Tahoma"/>
+          <w:color w:val="C00000"/>
+          <w:sz w:val="22"/>
+          <w:szCs w:val="22"/>
+        </w:rPr>
+        <w:t xml:space="preserve">receiver </w:t>
+      </w:r>
+      <w:r>
+        <w:rPr>
+          <w:rFonts w:ascii="Tahoma" w:hAnsi="Tahoma" w:cs="Tahoma"/>
+          <w:color w:val="C00000"/>
+          <w:sz w:val="22"/>
+          <w:szCs w:val="22"/>
+        </w:rPr>
+        <w:t xml:space="preserve">oscillator drift. </w:t>
+      </w:r>
+    </w:p>
+    <w:p>
+      <w:pPr>
         <w:jc w:val="left"/>
       </w:pPr>
-      <w:r>
-        <w:lastRenderedPageBreak/>
-        <w:br w:type="page"/>
-      </w:r>
+    </w:p>
+    <w:p>
+      <w:pPr>
+        <w:jc w:val="left"/>
+      </w:pPr>
     </w:p>
     <w:p>
       <w:pPr>
@@ -13891,7 +14794,6 @@
           <w:rFonts w:cs="Tahoma"/>
           <w:szCs w:val="22"/>
         </w:rPr>
-        <w:lastRenderedPageBreak/>
         <w:t xml:space="preserve">Exercise </w:t>
       </w:r>
       <w:r>
@@ -14135,10 +15037,732 @@
         </w:rPr>
       </w:pPr>
     </w:p>
+    <w:p>
+      <w:pPr>
+        <w:rPr>
+          <w:rFonts w:ascii="Tahoma" w:hAnsi="Tahoma" w:cs="Tahoma"/>
+          <w:color w:val="C00000"/>
+          <w:sz w:val="22"/>
+          <w:szCs w:val="22"/>
+        </w:rPr>
+      </w:pPr>
+      <w:r>
+        <w:rPr>
+          <w:rFonts w:ascii="Tahoma" w:hAnsi="Tahoma" w:cs="Tahoma"/>
+          <w:color w:val="C00000"/>
+          <w:sz w:val="22"/>
+          <w:szCs w:val="22"/>
+        </w:rPr>
+        <w:t>This is the graph we obtain when considering non coherent integration:</w:t>
+      </w:r>
+    </w:p>
+    <w:p>
+      <w:pPr>
+        <w:rPr>
+          <w:rFonts w:ascii="Tahoma" w:hAnsi="Tahoma" w:cs="Tahoma"/>
+          <w:sz w:val="22"/>
+          <w:szCs w:val="22"/>
+        </w:rPr>
+      </w:pPr>
+      <w:r>
+        <w:rPr>
+          <w:rFonts w:ascii="Tahoma" w:hAnsi="Tahoma" w:cs="Tahoma"/>
+          <w:noProof/>
+          <w:sz w:val="22"/>
+          <w:szCs w:val="22"/>
+        </w:rPr>
+        <w:drawing>
+          <wp:anchor distT="0" distB="0" distL="114300" distR="114300" simplePos="0" relativeHeight="251669504" behindDoc="0" locked="0" layoutInCell="1" allowOverlap="1" wp14:anchorId="33059202" wp14:editId="45992B75">
+            <wp:simplePos x="0" y="0"/>
+            <wp:positionH relativeFrom="column">
+              <wp:posOffset>887095</wp:posOffset>
+            </wp:positionH>
+            <wp:positionV relativeFrom="paragraph">
+              <wp:posOffset>86995</wp:posOffset>
+            </wp:positionV>
+            <wp:extent cx="4649470" cy="3486150"/>
+            <wp:effectExtent l="0" t="0" r="0" b="0"/>
+            <wp:wrapSquare wrapText="bothSides"/>
+            <wp:docPr id="4" name="Image 4"/>
+            <wp:cNvGraphicFramePr>
+              <a:graphicFrameLocks xmlns:a="http://schemas.openxmlformats.org/drawingml/2006/main" noChangeAspect="1"/>
+            </wp:cNvGraphicFramePr>
+            <a:graphic xmlns:a="http://schemas.openxmlformats.org/drawingml/2006/main">
+              <a:graphicData uri="http://schemas.openxmlformats.org/drawingml/2006/picture">
+                <pic:pic xmlns:pic="http://schemas.openxmlformats.org/drawingml/2006/picture">
+                  <pic:nvPicPr>
+                    <pic:cNvPr id="4" name="Ex5_non_coherent_corrected.png"/>
+                    <pic:cNvPicPr/>
+                  </pic:nvPicPr>
+                  <pic:blipFill>
+                    <a:blip r:embed="rId19">
+                      <a:extLst>
+                        <a:ext uri="{28A0092B-C50C-407E-A947-70E740481C1C}">
+                          <a14:useLocalDpi xmlns:a14="http://schemas.microsoft.com/office/drawing/2010/main" val="0"/>
+                        </a:ext>
+                      </a:extLst>
+                    </a:blip>
+                    <a:stretch>
+                      <a:fillRect/>
+                    </a:stretch>
+                  </pic:blipFill>
+                  <pic:spPr>
+                    <a:xfrm>
+                      <a:off x="0" y="0"/>
+                      <a:ext cx="4649470" cy="3486150"/>
+                    </a:xfrm>
+                    <a:prstGeom prst="rect">
+                      <a:avLst/>
+                    </a:prstGeom>
+                  </pic:spPr>
+                </pic:pic>
+              </a:graphicData>
+            </a:graphic>
+            <wp14:sizeRelH relativeFrom="page">
+              <wp14:pctWidth>0</wp14:pctWidth>
+            </wp14:sizeRelH>
+            <wp14:sizeRelV relativeFrom="page">
+              <wp14:pctHeight>0</wp14:pctHeight>
+            </wp14:sizeRelV>
+          </wp:anchor>
+        </w:drawing>
+      </w:r>
+      <w:r>
+        <w:rPr>
+          <w:rFonts w:ascii="Tahoma" w:hAnsi="Tahoma" w:cs="Tahoma"/>
+          <w:sz w:val="22"/>
+          <w:szCs w:val="22"/>
+        </w:rPr>
+        <w:t xml:space="preserve"> </w:t>
+      </w:r>
+    </w:p>
+    <w:p>
+      <w:pPr>
+        <w:rPr>
+          <w:rFonts w:ascii="Tahoma" w:hAnsi="Tahoma" w:cs="Tahoma"/>
+          <w:sz w:val="22"/>
+          <w:szCs w:val="22"/>
+        </w:rPr>
+      </w:pPr>
+    </w:p>
+    <w:p>
+      <w:pPr>
+        <w:rPr>
+          <w:rFonts w:ascii="Tahoma" w:hAnsi="Tahoma" w:cs="Tahoma"/>
+          <w:sz w:val="22"/>
+          <w:szCs w:val="22"/>
+        </w:rPr>
+      </w:pPr>
+    </w:p>
+    <w:p>
+      <w:pPr>
+        <w:rPr>
+          <w:rFonts w:ascii="Tahoma" w:hAnsi="Tahoma" w:cs="Tahoma"/>
+          <w:sz w:val="22"/>
+          <w:szCs w:val="22"/>
+        </w:rPr>
+      </w:pPr>
+    </w:p>
+    <w:p>
+      <w:pPr>
+        <w:rPr>
+          <w:rFonts w:ascii="Tahoma" w:hAnsi="Tahoma" w:cs="Tahoma"/>
+          <w:sz w:val="22"/>
+          <w:szCs w:val="22"/>
+        </w:rPr>
+      </w:pPr>
+    </w:p>
+    <w:p>
+      <w:pPr>
+        <w:rPr>
+          <w:rFonts w:ascii="Tahoma" w:hAnsi="Tahoma" w:cs="Tahoma"/>
+          <w:sz w:val="22"/>
+          <w:szCs w:val="22"/>
+        </w:rPr>
+      </w:pPr>
+    </w:p>
+    <w:p>
+      <w:pPr>
+        <w:rPr>
+          <w:rFonts w:ascii="Tahoma" w:hAnsi="Tahoma" w:cs="Tahoma"/>
+          <w:sz w:val="22"/>
+          <w:szCs w:val="22"/>
+        </w:rPr>
+      </w:pPr>
+    </w:p>
+    <w:p>
+      <w:pPr>
+        <w:rPr>
+          <w:rFonts w:ascii="Tahoma" w:hAnsi="Tahoma" w:cs="Tahoma"/>
+          <w:sz w:val="22"/>
+          <w:szCs w:val="22"/>
+        </w:rPr>
+      </w:pPr>
+    </w:p>
+    <w:p>
+      <w:pPr>
+        <w:rPr>
+          <w:rFonts w:ascii="Tahoma" w:hAnsi="Tahoma" w:cs="Tahoma"/>
+          <w:sz w:val="22"/>
+          <w:szCs w:val="22"/>
+        </w:rPr>
+      </w:pPr>
+    </w:p>
+    <w:p>
+      <w:pPr>
+        <w:rPr>
+          <w:rFonts w:ascii="Tahoma" w:hAnsi="Tahoma" w:cs="Tahoma"/>
+          <w:sz w:val="22"/>
+          <w:szCs w:val="22"/>
+        </w:rPr>
+      </w:pPr>
+    </w:p>
+    <w:p>
+      <w:pPr>
+        <w:rPr>
+          <w:rFonts w:ascii="Tahoma" w:hAnsi="Tahoma" w:cs="Tahoma"/>
+          <w:sz w:val="22"/>
+          <w:szCs w:val="22"/>
+        </w:rPr>
+      </w:pPr>
+    </w:p>
+    <w:p>
+      <w:pPr>
+        <w:rPr>
+          <w:rFonts w:ascii="Tahoma" w:hAnsi="Tahoma" w:cs="Tahoma"/>
+          <w:sz w:val="22"/>
+          <w:szCs w:val="22"/>
+        </w:rPr>
+      </w:pPr>
+    </w:p>
+    <w:p>
+      <w:pPr>
+        <w:rPr>
+          <w:rFonts w:ascii="Tahoma" w:hAnsi="Tahoma" w:cs="Tahoma"/>
+          <w:sz w:val="22"/>
+          <w:szCs w:val="22"/>
+        </w:rPr>
+      </w:pPr>
+    </w:p>
+    <w:p>
+      <w:pPr>
+        <w:rPr>
+          <w:rFonts w:ascii="Tahoma" w:hAnsi="Tahoma" w:cs="Tahoma"/>
+          <w:sz w:val="22"/>
+          <w:szCs w:val="22"/>
+        </w:rPr>
+      </w:pPr>
+    </w:p>
+    <w:p>
+      <w:pPr>
+        <w:rPr>
+          <w:rFonts w:ascii="Tahoma" w:hAnsi="Tahoma" w:cs="Tahoma"/>
+          <w:sz w:val="22"/>
+          <w:szCs w:val="22"/>
+        </w:rPr>
+      </w:pPr>
+    </w:p>
+    <w:p>
+      <w:pPr>
+        <w:rPr>
+          <w:rFonts w:ascii="Tahoma" w:hAnsi="Tahoma" w:cs="Tahoma"/>
+          <w:sz w:val="22"/>
+          <w:szCs w:val="22"/>
+        </w:rPr>
+      </w:pPr>
+    </w:p>
+    <w:p>
+      <w:pPr>
+        <w:rPr>
+          <w:rFonts w:ascii="Tahoma" w:hAnsi="Tahoma" w:cs="Tahoma"/>
+          <w:sz w:val="22"/>
+          <w:szCs w:val="22"/>
+        </w:rPr>
+      </w:pPr>
+    </w:p>
+    <w:p>
+      <w:pPr>
+        <w:rPr>
+          <w:rFonts w:ascii="Tahoma" w:hAnsi="Tahoma" w:cs="Tahoma"/>
+          <w:sz w:val="22"/>
+          <w:szCs w:val="22"/>
+        </w:rPr>
+      </w:pPr>
+    </w:p>
+    <w:p>
+      <w:pPr>
+        <w:rPr>
+          <w:rFonts w:ascii="Tahoma" w:hAnsi="Tahoma" w:cs="Tahoma"/>
+          <w:sz w:val="22"/>
+          <w:szCs w:val="22"/>
+        </w:rPr>
+      </w:pPr>
+    </w:p>
+    <w:p>
+      <w:pPr>
+        <w:rPr>
+          <w:rFonts w:ascii="Tahoma" w:hAnsi="Tahoma" w:cs="Tahoma"/>
+          <w:sz w:val="22"/>
+          <w:szCs w:val="22"/>
+        </w:rPr>
+      </w:pPr>
+    </w:p>
+    <w:p>
+      <w:pPr>
+        <w:rPr>
+          <w:rFonts w:ascii="Tahoma" w:hAnsi="Tahoma" w:cs="Tahoma"/>
+          <w:sz w:val="22"/>
+          <w:szCs w:val="22"/>
+        </w:rPr>
+      </w:pPr>
+    </w:p>
+    <w:p>
+      <w:pPr>
+        <w:rPr>
+          <w:rFonts w:ascii="Tahoma" w:hAnsi="Tahoma" w:cs="Tahoma"/>
+          <w:sz w:val="22"/>
+          <w:szCs w:val="22"/>
+        </w:rPr>
+      </w:pPr>
+    </w:p>
+    <w:p>
+      <w:pPr>
+        <w:rPr>
+          <w:rFonts w:ascii="Tahoma" w:hAnsi="Tahoma" w:cs="Tahoma"/>
+          <w:color w:val="C00000"/>
+          <w:sz w:val="22"/>
+          <w:szCs w:val="22"/>
+        </w:rPr>
+      </w:pPr>
+      <w:r>
+        <w:rPr>
+          <w:rFonts w:ascii="Tahoma" w:hAnsi="Tahoma" w:cs="Tahoma"/>
+          <w:color w:val="C00000"/>
+          <w:sz w:val="22"/>
+          <w:szCs w:val="22"/>
+        </w:rPr>
+        <w:t xml:space="preserve">What we see is that first, we acquire more signals </w:t>
+      </w:r>
+      <w:r>
+        <w:rPr>
+          <w:rFonts w:ascii="Tahoma" w:hAnsi="Tahoma" w:cs="Tahoma"/>
+          <w:color w:val="C00000"/>
+          <w:sz w:val="22"/>
+          <w:szCs w:val="22"/>
+        </w:rPr>
+        <w:t>than when using long coherent integration time, and even more than using short integration time.  Secondly, the acquisition metric is bigger than with short integration time, but smaller than with long integration time.</w:t>
+      </w:r>
+      <w:r>
+        <w:rPr>
+          <w:rFonts w:ascii="Tahoma" w:hAnsi="Tahoma" w:cs="Tahoma"/>
+          <w:color w:val="C00000"/>
+          <w:sz w:val="22"/>
+          <w:szCs w:val="22"/>
+        </w:rPr>
+        <w:t xml:space="preserve"> This can be explained by </w:t>
+      </w:r>
+      <w:r>
+        <w:rPr>
+          <w:rFonts w:ascii="Tahoma" w:hAnsi="Tahoma" w:cs="Tahoma"/>
+          <w:color w:val="C00000"/>
+          <w:sz w:val="22"/>
+          <w:szCs w:val="22"/>
+        </w:rPr>
+        <w:lastRenderedPageBreak/>
+        <w:t xml:space="preserve">the fact that </w:t>
+      </w:r>
+      <w:r>
+        <w:rPr>
+          <w:rFonts w:ascii="Tahoma" w:hAnsi="Tahoma" w:cs="Tahoma"/>
+          <w:color w:val="C00000"/>
+          <w:sz w:val="22"/>
+          <w:szCs w:val="22"/>
+        </w:rPr>
+        <w:t xml:space="preserve">most of the time, the received signals are embedded into noise. </w:t>
+      </w:r>
+      <w:proofErr w:type="gramStart"/>
+      <w:r>
+        <w:rPr>
+          <w:rFonts w:ascii="Tahoma" w:hAnsi="Tahoma" w:cs="Tahoma"/>
+          <w:color w:val="C00000"/>
+          <w:sz w:val="22"/>
+          <w:szCs w:val="22"/>
+        </w:rPr>
+        <w:t>So</w:t>
+      </w:r>
+      <w:proofErr w:type="gramEnd"/>
+      <w:r>
+        <w:rPr>
+          <w:rFonts w:ascii="Tahoma" w:hAnsi="Tahoma" w:cs="Tahoma"/>
+          <w:color w:val="C00000"/>
+          <w:sz w:val="22"/>
+          <w:szCs w:val="22"/>
+        </w:rPr>
+        <w:t xml:space="preserve"> </w:t>
+      </w:r>
+      <w:r>
+        <w:rPr>
+          <w:rFonts w:ascii="Tahoma" w:hAnsi="Tahoma" w:cs="Tahoma"/>
+          <w:color w:val="C00000"/>
+          <w:sz w:val="22"/>
+          <w:szCs w:val="22"/>
+        </w:rPr>
+        <w:t>when</w:t>
+      </w:r>
+      <w:r>
+        <w:rPr>
+          <w:rFonts w:ascii="Tahoma" w:hAnsi="Tahoma" w:cs="Tahoma"/>
+          <w:color w:val="C00000"/>
+          <w:sz w:val="22"/>
+          <w:szCs w:val="22"/>
+        </w:rPr>
+        <w:t xml:space="preserve"> integrating over a longer duration and summing </w:t>
+      </w:r>
+      <w:r>
+        <w:rPr>
+          <w:rFonts w:ascii="Tahoma" w:hAnsi="Tahoma" w:cs="Tahoma"/>
+          <w:color w:val="C00000"/>
+          <w:sz w:val="22"/>
+          <w:szCs w:val="22"/>
+        </w:rPr>
+        <w:t>non-</w:t>
+      </w:r>
+      <w:r>
+        <w:rPr>
+          <w:rFonts w:ascii="Tahoma" w:hAnsi="Tahoma" w:cs="Tahoma"/>
+          <w:color w:val="C00000"/>
+          <w:sz w:val="22"/>
+          <w:szCs w:val="22"/>
+        </w:rPr>
+        <w:t xml:space="preserve">coherently, </w:t>
+      </w:r>
+      <w:r>
+        <w:rPr>
+          <w:rFonts w:ascii="Tahoma" w:hAnsi="Tahoma" w:cs="Tahoma"/>
+          <w:color w:val="C00000"/>
+          <w:sz w:val="22"/>
+          <w:szCs w:val="22"/>
+        </w:rPr>
+        <w:t xml:space="preserve">i.e., performing </w:t>
+      </w:r>
+      <w:r>
+        <w:rPr>
+          <w:rFonts w:ascii="Tahoma" w:hAnsi="Tahoma" w:cs="Tahoma"/>
+          <w:color w:val="C00000"/>
+          <w:sz w:val="22"/>
+          <w:szCs w:val="22"/>
+        </w:rPr>
+        <w:t>a</w:t>
+      </w:r>
+      <w:r>
+        <w:rPr>
+          <w:rFonts w:ascii="Tahoma" w:hAnsi="Tahoma" w:cs="Tahoma"/>
+          <w:color w:val="C00000"/>
+          <w:sz w:val="22"/>
+          <w:szCs w:val="22"/>
+        </w:rPr>
+        <w:t xml:space="preserve"> sum of squares, </w:t>
+      </w:r>
+      <w:r>
+        <w:rPr>
+          <w:rFonts w:ascii="Tahoma" w:hAnsi="Tahoma" w:cs="Tahoma"/>
+          <w:color w:val="C00000"/>
+          <w:sz w:val="22"/>
+          <w:szCs w:val="22"/>
+        </w:rPr>
+        <w:t xml:space="preserve">we also </w:t>
+      </w:r>
+      <w:r>
+        <w:rPr>
+          <w:rFonts w:ascii="Tahoma" w:hAnsi="Tahoma" w:cs="Tahoma"/>
+          <w:color w:val="C00000"/>
+          <w:sz w:val="22"/>
+          <w:szCs w:val="22"/>
+        </w:rPr>
+        <w:t xml:space="preserve">square and </w:t>
+      </w:r>
+      <w:r>
+        <w:rPr>
+          <w:rFonts w:ascii="Tahoma" w:hAnsi="Tahoma" w:cs="Tahoma"/>
+          <w:color w:val="C00000"/>
+          <w:sz w:val="22"/>
+          <w:szCs w:val="22"/>
+        </w:rPr>
+        <w:t>accumulate the noise</w:t>
+      </w:r>
+      <w:r>
+        <w:rPr>
+          <w:rFonts w:ascii="Tahoma" w:hAnsi="Tahoma" w:cs="Tahoma"/>
+          <w:color w:val="C00000"/>
+          <w:sz w:val="22"/>
+          <w:szCs w:val="22"/>
+        </w:rPr>
+        <w:t xml:space="preserve"> from each signal</w:t>
+      </w:r>
+      <w:r>
+        <w:rPr>
+          <w:rFonts w:ascii="Tahoma" w:hAnsi="Tahoma" w:cs="Tahoma"/>
+          <w:color w:val="C00000"/>
+          <w:sz w:val="22"/>
+          <w:szCs w:val="22"/>
+        </w:rPr>
+        <w:t>.</w:t>
+      </w:r>
+      <w:r>
+        <w:rPr>
+          <w:rFonts w:ascii="Tahoma" w:hAnsi="Tahoma" w:cs="Tahoma"/>
+          <w:color w:val="C00000"/>
+          <w:sz w:val="22"/>
+          <w:szCs w:val="22"/>
+        </w:rPr>
+        <w:t xml:space="preserve"> </w:t>
+      </w:r>
+      <w:r>
+        <w:rPr>
+          <w:rFonts w:ascii="Tahoma" w:hAnsi="Tahoma" w:cs="Tahoma"/>
+          <w:color w:val="C00000"/>
+          <w:sz w:val="22"/>
+          <w:szCs w:val="22"/>
+        </w:rPr>
+        <w:t>(</w:t>
+      </w:r>
+      <w:r>
+        <w:rPr>
+          <w:color w:val="C00000"/>
+        </w:rPr>
+        <w:t>after R</w:t>
+      </w:r>
+      <w:r>
+        <w:rPr>
+          <w:color w:val="C00000"/>
+        </w:rPr>
+        <w:t xml:space="preserve">oot </w:t>
+      </w:r>
+      <w:r>
+        <w:rPr>
+          <w:color w:val="C00000"/>
+        </w:rPr>
+        <w:t>S</w:t>
+      </w:r>
+      <w:r>
+        <w:rPr>
+          <w:color w:val="C00000"/>
+        </w:rPr>
+        <w:t xml:space="preserve">um of </w:t>
+      </w:r>
+      <w:r>
+        <w:rPr>
+          <w:color w:val="C00000"/>
+        </w:rPr>
+        <w:t>S</w:t>
+      </w:r>
+      <w:r>
+        <w:rPr>
+          <w:color w:val="C00000"/>
+        </w:rPr>
+        <w:t>quare</w:t>
+      </w:r>
+      <w:r>
+        <w:rPr>
+          <w:color w:val="C00000"/>
+        </w:rPr>
+        <w:t>, the noise will have a nonzero mean</w:t>
+      </w:r>
+      <w:r>
+        <w:t>)</w:t>
+      </w:r>
+      <w:r>
+        <w:rPr>
+          <w:rFonts w:ascii="Tahoma" w:hAnsi="Tahoma" w:cs="Tahoma"/>
+          <w:color w:val="C00000"/>
+          <w:sz w:val="22"/>
+          <w:szCs w:val="22"/>
+        </w:rPr>
+        <w:t xml:space="preserve">. </w:t>
+      </w:r>
+      <w:proofErr w:type="gramStart"/>
+      <w:r>
+        <w:rPr>
+          <w:rFonts w:ascii="Tahoma" w:hAnsi="Tahoma" w:cs="Tahoma"/>
+          <w:color w:val="C00000"/>
+          <w:sz w:val="22"/>
+          <w:szCs w:val="22"/>
+        </w:rPr>
+        <w:t>So</w:t>
+      </w:r>
+      <w:proofErr w:type="gramEnd"/>
+      <w:r>
+        <w:rPr>
+          <w:rFonts w:ascii="Tahoma" w:hAnsi="Tahoma" w:cs="Tahoma"/>
+          <w:color w:val="C00000"/>
+          <w:sz w:val="22"/>
+          <w:szCs w:val="22"/>
+        </w:rPr>
+        <w:t xml:space="preserve"> the </w:t>
+      </w:r>
+      <w:r>
+        <w:rPr>
+          <w:rFonts w:ascii="Tahoma" w:hAnsi="Tahoma" w:cs="Tahoma"/>
+          <w:color w:val="C00000"/>
+          <w:sz w:val="22"/>
+          <w:szCs w:val="22"/>
+        </w:rPr>
+        <w:t xml:space="preserve">resulting </w:t>
+      </w:r>
+      <w:r>
+        <w:rPr>
+          <w:rFonts w:ascii="Tahoma" w:hAnsi="Tahoma" w:cs="Tahoma"/>
+          <w:color w:val="C00000"/>
+          <w:sz w:val="22"/>
+          <w:szCs w:val="22"/>
+        </w:rPr>
+        <w:t xml:space="preserve">SNR will be smaller. </w:t>
+      </w:r>
+    </w:p>
+    <w:p>
+      <w:pPr>
+        <w:rPr>
+          <w:rFonts w:ascii="Tahoma" w:hAnsi="Tahoma" w:cs="Tahoma"/>
+          <w:color w:val="C00000"/>
+          <w:sz w:val="22"/>
+          <w:szCs w:val="22"/>
+        </w:rPr>
+      </w:pPr>
+      <w:r>
+        <w:rPr>
+          <w:rFonts w:ascii="Tahoma" w:hAnsi="Tahoma" w:cs="Tahoma"/>
+          <w:color w:val="C00000"/>
+          <w:sz w:val="22"/>
+          <w:szCs w:val="22"/>
+        </w:rPr>
+        <w:t xml:space="preserve">Finally, we see here that, as with short integration time, signal from satellite 25 is not acquired. </w:t>
+      </w:r>
+    </w:p>
+    <w:p>
+      <w:pPr>
+        <w:rPr>
+          <w:rFonts w:ascii="Tahoma" w:hAnsi="Tahoma" w:cs="Tahoma"/>
+          <w:color w:val="C00000"/>
+          <w:sz w:val="22"/>
+          <w:szCs w:val="22"/>
+        </w:rPr>
+      </w:pPr>
+      <w:r>
+        <w:rPr>
+          <w:rFonts w:ascii="Tahoma" w:hAnsi="Tahoma" w:cs="Tahoma"/>
+          <w:color w:val="C00000"/>
+          <w:sz w:val="22"/>
+          <w:szCs w:val="22"/>
+        </w:rPr>
+        <w:t xml:space="preserve">(Here is the bar graph for </w:t>
+      </w:r>
+      <w:proofErr w:type="spellStart"/>
+      <w:r>
+        <w:rPr>
+          <w:rFonts w:ascii="Tahoma" w:hAnsi="Tahoma" w:cs="Tahoma"/>
+          <w:color w:val="C00000"/>
+          <w:sz w:val="22"/>
+          <w:szCs w:val="22"/>
+        </w:rPr>
+        <w:t>exercice</w:t>
+      </w:r>
+      <w:proofErr w:type="spellEnd"/>
+      <w:r>
+        <w:rPr>
+          <w:rFonts w:ascii="Tahoma" w:hAnsi="Tahoma" w:cs="Tahoma"/>
+          <w:color w:val="C00000"/>
+          <w:sz w:val="22"/>
+          <w:szCs w:val="22"/>
+        </w:rPr>
+        <w:t xml:space="preserve"> 4, just in case)</w:t>
+      </w:r>
+    </w:p>
+    <w:p>
+      <w:pPr>
+        <w:rPr>
+          <w:rFonts w:ascii="Tahoma" w:hAnsi="Tahoma" w:cs="Tahoma"/>
+          <w:color w:val="C00000"/>
+          <w:sz w:val="22"/>
+          <w:szCs w:val="22"/>
+        </w:rPr>
+      </w:pPr>
+      <w:r>
+        <w:rPr>
+          <w:rFonts w:ascii="Tahoma" w:hAnsi="Tahoma" w:cs="Tahoma"/>
+          <w:noProof/>
+          <w:color w:val="C00000"/>
+          <w:sz w:val="22"/>
+          <w:szCs w:val="22"/>
+        </w:rPr>
+        <w:drawing>
+          <wp:anchor distT="0" distB="0" distL="114300" distR="114300" simplePos="0" relativeHeight="251670528" behindDoc="1" locked="0" layoutInCell="1" allowOverlap="1" wp14:anchorId="1F14411D" wp14:editId="612BD596">
+            <wp:simplePos x="0" y="0"/>
+            <wp:positionH relativeFrom="column">
+              <wp:posOffset>582295</wp:posOffset>
+            </wp:positionH>
+            <wp:positionV relativeFrom="paragraph">
+              <wp:posOffset>419100</wp:posOffset>
+            </wp:positionV>
+            <wp:extent cx="4781550" cy="3584575"/>
+            <wp:effectExtent l="0" t="0" r="0" b="0"/>
+            <wp:wrapTight wrapText="bothSides">
+              <wp:wrapPolygon edited="0">
+                <wp:start x="0" y="0"/>
+                <wp:lineTo x="0" y="21466"/>
+                <wp:lineTo x="21514" y="21466"/>
+                <wp:lineTo x="21514" y="0"/>
+                <wp:lineTo x="0" y="0"/>
+              </wp:wrapPolygon>
+            </wp:wrapTight>
+            <wp:docPr id="23" name="Image 23"/>
+            <wp:cNvGraphicFramePr>
+              <a:graphicFrameLocks xmlns:a="http://schemas.openxmlformats.org/drawingml/2006/main" noChangeAspect="1"/>
+            </wp:cNvGraphicFramePr>
+            <a:graphic xmlns:a="http://schemas.openxmlformats.org/drawingml/2006/main">
+              <a:graphicData uri="http://schemas.openxmlformats.org/drawingml/2006/picture">
+                <pic:pic xmlns:pic="http://schemas.openxmlformats.org/drawingml/2006/picture">
+                  <pic:nvPicPr>
+                    <pic:cNvPr id="23" name="Ex4_coherent_corrected.png"/>
+                    <pic:cNvPicPr/>
+                  </pic:nvPicPr>
+                  <pic:blipFill>
+                    <a:blip r:embed="rId20">
+                      <a:extLst>
+                        <a:ext uri="{28A0092B-C50C-407E-A947-70E740481C1C}">
+                          <a14:useLocalDpi xmlns:a14="http://schemas.microsoft.com/office/drawing/2010/main" val="0"/>
+                        </a:ext>
+                      </a:extLst>
+                    </a:blip>
+                    <a:stretch>
+                      <a:fillRect/>
+                    </a:stretch>
+                  </pic:blipFill>
+                  <pic:spPr>
+                    <a:xfrm>
+                      <a:off x="0" y="0"/>
+                      <a:ext cx="4781550" cy="3584575"/>
+                    </a:xfrm>
+                    <a:prstGeom prst="rect">
+                      <a:avLst/>
+                    </a:prstGeom>
+                  </pic:spPr>
+                </pic:pic>
+              </a:graphicData>
+            </a:graphic>
+            <wp14:sizeRelH relativeFrom="margin">
+              <wp14:pctWidth>0</wp14:pctWidth>
+            </wp14:sizeRelH>
+            <wp14:sizeRelV relativeFrom="margin">
+              <wp14:pctHeight>0</wp14:pctHeight>
+            </wp14:sizeRelV>
+          </wp:anchor>
+        </w:drawing>
+      </w:r>
+    </w:p>
     <w:sectPr>
-      <w:headerReference w:type="default" r:id="rId19"/>
-      <w:footerReference w:type="even" r:id="rId20"/>
-      <w:footerReference w:type="default" r:id="rId21"/>
+      <w:headerReference w:type="default" r:id="rId21"/>
+      <w:footerReference w:type="even" r:id="rId22"/>
+      <w:footerReference w:type="default" r:id="rId23"/>
       <w:pgSz w:w="11907" w:h="16840" w:code="9"/>
       <w:pgMar w:top="1368" w:right="1138" w:bottom="1138" w:left="1138" w:header="720" w:footer="288" w:gutter="0"/>
       <w:cols w:space="708"/>
@@ -14282,7 +15906,7 @@
               <w:sz w:val="18"/>
               <w:szCs w:val="18"/>
             </w:rPr>
-            <w:t>2020-04-01</w:t>
+            <w:t>2020-04-02</w:t>
           </w:r>
           <w:r>
             <w:rPr>
@@ -14582,7 +16206,7 @@
                       <v:imagedata r:id="rId1" o:title=""/>
                       <w10:borderbottom type="single" width="4"/>
                     </v:shape>
-                    <o:OLEObject Type="Embed" ProgID="Word.Picture.8" ShapeID="_x0000_i1026" DrawAspect="Content" ObjectID="_1647278375" r:id="rId2"/>
+                    <o:OLEObject Type="Embed" ProgID="Word.Picture.8" ShapeID="_x0000_i1026" DrawAspect="Content" ObjectID="_1647374673" r:id="rId2"/>
                   </w:object>
                 </w:r>
               </w:p>
@@ -22441,7 +24065,7 @@
 </file>
 
 <file path=customXml/itemProps1.xml><?xml version="1.0" encoding="utf-8"?>
-<ds:datastoreItem xmlns:ds="http://schemas.openxmlformats.org/officeDocument/2006/customXml" ds:itemID="{243A9F85-A3F0-4A3D-A346-ABF6792E3111}">
+<ds:datastoreItem xmlns:ds="http://schemas.openxmlformats.org/officeDocument/2006/customXml" ds:itemID="{2C992E6D-6DED-4ED3-948B-22836235FE15}">
   <ds:schemaRefs>
     <ds:schemaRef ds:uri="http://schemas.openxmlformats.org/officeDocument/2006/bibliography"/>
   </ds:schemaRefs>

</xml_diff>